<commit_message>
Industry Demo: Detecting Vehicles in Videos Complete
Industry Demo: Detecting Vehicles in Videos Complete
</commit_message>
<xml_diff>
--- a/2. DeepLearning/3. CNN - Industry Apps/Notes.docx
+++ b/2. DeepLearning/3. CNN - Industry Apps/Notes.docx
@@ -1945,6 +1945,7 @@
         <w:keepLines w:val="0"/>
         <w:widowControl/>
         <w:numPr>
+          <w:ilvl w:val="0"/>
           <w:numId w:val="0"/>
         </w:numPr>
         <w:suppressLineNumbers w:val="0"/>
@@ -1976,45 +1977,1836 @@
         <w:keepLines w:val="0"/>
         <w:widowControl/>
         <w:numPr>
+          <w:ilvl w:val="0"/>
           <w:numId w:val="0"/>
         </w:numPr>
         <w:suppressLineNumbers w:val="0"/>
         <w:spacing w:before="0" w:beforeAutospacing="1" w:after="0" w:afterAutospacing="1" w:line="525" w:lineRule="atLeast"/>
         <w:rPr>
-          <w:rFonts w:hint="default" w:ascii="Trebuchet MS" w:hAnsi="Trebuchet MS"/>
+          <w:rFonts w:ascii="SimSun" w:hAnsi="SimSun" w:eastAsia="SimSun" w:cs="SimSun"/>
+          <w:sz w:val="24"/>
+          <w:szCs w:val="24"/>
+        </w:rPr>
+      </w:pPr>
+      <w:r>
+        <w:rPr>
+          <w:rFonts w:hint="default" w:ascii="SimSun" w:hAnsi="SimSun" w:eastAsia="SimSun" w:cs="SimSun"/>
+          <w:sz w:val="24"/>
+          <w:szCs w:val="24"/>
+          <w:lang w:val="en-IN"/>
+        </w:rPr>
+        <w:t xml:space="preserve">Data set from  - </w:t>
+      </w:r>
+      <w:r>
+        <w:rPr>
+          <w:rFonts w:ascii="SimSun" w:hAnsi="SimSun" w:eastAsia="SimSun" w:cs="SimSun"/>
+          <w:sz w:val="24"/>
+          <w:szCs w:val="24"/>
+        </w:rPr>
+        <w:fldChar w:fldCharType="begin"/>
+      </w:r>
+      <w:r>
+        <w:rPr>
+          <w:rFonts w:ascii="SimSun" w:hAnsi="SimSun" w:eastAsia="SimSun" w:cs="SimSun"/>
+          <w:sz w:val="24"/>
+          <w:szCs w:val="24"/>
+        </w:rPr>
+        <w:instrText xml:space="preserve"> HYPERLINK "https://www.kaggle.com/nih-chest-xrays" </w:instrText>
+      </w:r>
+      <w:r>
+        <w:rPr>
+          <w:rFonts w:ascii="SimSun" w:hAnsi="SimSun" w:eastAsia="SimSun" w:cs="SimSun"/>
+          <w:sz w:val="24"/>
+          <w:szCs w:val="24"/>
+        </w:rPr>
+        <w:fldChar w:fldCharType="separate"/>
+      </w:r>
+      <w:r>
+        <w:rPr>
+          <w:rStyle w:val="8"/>
+          <w:rFonts w:ascii="SimSun" w:hAnsi="SimSun" w:eastAsia="SimSun" w:cs="SimSun"/>
+          <w:sz w:val="24"/>
+          <w:szCs w:val="24"/>
+        </w:rPr>
+        <w:t>https://www.kaggle.com/nih-chest-xrays</w:t>
+      </w:r>
+      <w:r>
+        <w:rPr>
+          <w:rFonts w:ascii="SimSun" w:hAnsi="SimSun" w:eastAsia="SimSun" w:cs="SimSun"/>
+          <w:sz w:val="24"/>
+          <w:szCs w:val="24"/>
+        </w:rPr>
+        <w:fldChar w:fldCharType="end"/>
+      </w:r>
+    </w:p>
+    <w:p>
+      <w:pPr>
+        <w:pStyle w:val="5"/>
+        <w:keepNext w:val="0"/>
+        <w:keepLines w:val="0"/>
+        <w:widowControl/>
+        <w:suppressLineNumbers w:val="0"/>
+        <w:shd w:val="clear" w:fill="F5F5F5"/>
+        <w:spacing w:before="0" w:beforeAutospacing="0" w:after="0" w:afterAutospacing="0" w:line="420" w:lineRule="atLeast"/>
+        <w:ind w:left="0" w:right="0" w:firstLine="0"/>
+        <w:rPr>
+          <w:rFonts w:ascii="serif" w:hAnsi="serif" w:eastAsia="serif" w:cs="serif"/>
+          <w:i w:val="0"/>
+          <w:caps w:val="0"/>
+          <w:color w:val="333333"/>
+          <w:spacing w:val="0"/>
+          <w:sz w:val="24"/>
+          <w:szCs w:val="24"/>
+        </w:rPr>
+      </w:pPr>
+      <w:r>
+        <w:rPr>
+          <w:rFonts w:hint="default" w:ascii="serif" w:hAnsi="serif" w:eastAsia="serif" w:cs="serif"/>
+          <w:i w:val="0"/>
+          <w:caps w:val="0"/>
+          <w:color w:val="333333"/>
+          <w:spacing w:val="0"/>
+          <w:sz w:val="24"/>
+          <w:szCs w:val="24"/>
+          <w:shd w:val="clear" w:fill="F5F5F5"/>
+        </w:rPr>
+        <w:t>For the flowers dataset, we did all the augmentations we possibly could. However, for the CXR data, we had some specific constraints.</w:t>
+      </w:r>
+    </w:p>
+    <w:p>
+      <w:pPr>
+        <w:keepNext w:val="0"/>
+        <w:keepLines w:val="0"/>
+        <w:widowControl/>
+        <w:numPr>
+          <w:ilvl w:val="0"/>
+          <w:numId w:val="7"/>
+        </w:numPr>
+        <w:suppressLineNumbers w:val="0"/>
+        <w:spacing w:before="0" w:beforeAutospacing="1" w:after="0" w:afterAutospacing="1" w:line="525" w:lineRule="atLeast"/>
+        <w:ind w:left="720" w:hanging="360"/>
+      </w:pPr>
+      <w:r>
+        <w:rPr>
+          <w:rFonts w:hint="default" w:ascii="serif" w:hAnsi="serif" w:eastAsia="serif" w:cs="serif"/>
+          <w:i w:val="0"/>
+          <w:caps w:val="0"/>
+          <w:color w:val="333333"/>
+          <w:spacing w:val="0"/>
+          <w:sz w:val="24"/>
+          <w:szCs w:val="24"/>
+          <w:shd w:val="clear" w:fill="F5F5F5"/>
+        </w:rPr>
+        <w:t>Vertical flip needs to be set as 'False'. This is because CXR images have a natural orientation - up to down. </w:t>
+      </w:r>
+    </w:p>
+    <w:p>
+      <w:pPr>
+        <w:keepNext w:val="0"/>
+        <w:keepLines w:val="0"/>
+        <w:widowControl/>
+        <w:numPr>
+          <w:ilvl w:val="0"/>
+          <w:numId w:val="7"/>
+        </w:numPr>
+        <w:suppressLineNumbers w:val="0"/>
+        <w:spacing w:before="0" w:beforeAutospacing="1" w:after="0" w:afterAutospacing="1" w:line="525" w:lineRule="atLeast"/>
+        <w:ind w:left="720" w:hanging="360"/>
+      </w:pPr>
+      <w:r>
+        <w:rPr>
+          <w:rFonts w:hint="default" w:ascii="serif" w:hAnsi="serif" w:eastAsia="serif" w:cs="serif"/>
+          <w:i w:val="0"/>
+          <w:caps w:val="0"/>
+          <w:color w:val="333333"/>
+          <w:spacing w:val="0"/>
+          <w:sz w:val="24"/>
+          <w:szCs w:val="24"/>
+          <w:shd w:val="clear" w:fill="F5F5F5"/>
+        </w:rPr>
+        <w:t>We cannot (i.e. should not) do a centre crop for CXR images, as the anomaly can be in an area outside the cropped portion of the image.</w:t>
+      </w:r>
+    </w:p>
+    <w:p>
+      <w:pPr>
+        <w:pStyle w:val="5"/>
+        <w:keepNext w:val="0"/>
+        <w:keepLines w:val="0"/>
+        <w:widowControl/>
+        <w:suppressLineNumbers w:val="0"/>
+        <w:shd w:val="clear" w:fill="F5F5F5"/>
+        <w:spacing w:before="0" w:beforeAutospacing="0" w:after="0" w:afterAutospacing="0" w:line="420" w:lineRule="atLeast"/>
+        <w:ind w:left="0" w:right="0" w:firstLine="0"/>
+        <w:rPr>
+          <w:rFonts w:ascii="serif" w:hAnsi="serif" w:eastAsia="serif" w:cs="serif"/>
+          <w:i w:val="0"/>
+          <w:caps w:val="0"/>
+          <w:color w:val="333333"/>
+          <w:spacing w:val="0"/>
+          <w:sz w:val="24"/>
+          <w:szCs w:val="24"/>
+        </w:rPr>
+      </w:pPr>
+      <w:r>
+        <w:rPr>
+          <w:rFonts w:hint="default" w:ascii="serif" w:hAnsi="serif" w:eastAsia="serif" w:cs="serif"/>
+          <w:i w:val="0"/>
+          <w:caps w:val="0"/>
+          <w:color w:val="333333"/>
+          <w:spacing w:val="0"/>
+          <w:sz w:val="24"/>
+          <w:szCs w:val="24"/>
+          <w:shd w:val="clear" w:fill="F5F5F5"/>
+        </w:rPr>
+        <w:t>What did we do differently here as compared to the flowers dataset?</w:t>
+      </w:r>
+    </w:p>
+    <w:p>
+      <w:pPr>
+        <w:keepNext w:val="0"/>
+        <w:keepLines w:val="0"/>
+        <w:widowControl/>
+        <w:numPr>
+          <w:ilvl w:val="0"/>
+          <w:numId w:val="8"/>
+        </w:numPr>
+        <w:suppressLineNumbers w:val="0"/>
+        <w:spacing w:before="0" w:beforeAutospacing="1" w:after="0" w:afterAutospacing="1" w:line="525" w:lineRule="atLeast"/>
+        <w:ind w:left="720" w:hanging="360"/>
+      </w:pPr>
+      <w:r>
+        <w:rPr>
+          <w:rFonts w:hint="default" w:ascii="serif" w:hAnsi="serif" w:eastAsia="serif" w:cs="serif"/>
+          <w:i w:val="0"/>
+          <w:caps w:val="0"/>
+          <w:color w:val="333333"/>
+          <w:spacing w:val="0"/>
+          <w:sz w:val="24"/>
+          <w:szCs w:val="24"/>
+          <w:shd w:val="clear" w:fill="F5F5F5"/>
+        </w:rPr>
+        <w:t>Since the CXR images are not "natural images", we do not use the "divide by 255" strategy. Instead, we take the max-min approach to normalisation. Since you do not know for sure that the range of each pixel is 0-255, you normalise using the min-max values.</w:t>
+      </w:r>
+    </w:p>
+    <w:p>
+      <w:pPr>
+        <w:keepNext w:val="0"/>
+        <w:keepLines w:val="0"/>
+        <w:widowControl/>
+        <w:numPr>
+          <w:ilvl w:val="0"/>
+          <w:numId w:val="8"/>
+        </w:numPr>
+        <w:suppressLineNumbers w:val="0"/>
+        <w:spacing w:before="0" w:beforeAutospacing="1" w:after="0" w:afterAutospacing="1" w:line="525" w:lineRule="atLeast"/>
+        <w:ind w:left="720" w:hanging="360"/>
+      </w:pPr>
+      <w:r>
+        <w:rPr>
+          <w:rFonts w:hint="default" w:ascii="serif" w:hAnsi="serif" w:eastAsia="serif" w:cs="serif"/>
+          <w:i w:val="0"/>
+          <w:caps w:val="0"/>
+          <w:color w:val="333333"/>
+          <w:spacing w:val="0"/>
+          <w:sz w:val="24"/>
+          <w:szCs w:val="24"/>
+          <w:shd w:val="clear" w:fill="F5F5F5"/>
+        </w:rPr>
+        <w:t>In the conditional statement 'if mode == train', use a random number generator so that only a fraction of the images get transformed (rather than all of them). </w:t>
+      </w:r>
+    </w:p>
+    <w:p>
+      <w:pPr>
+        <w:keepNext w:val="0"/>
+        <w:keepLines w:val="0"/>
+        <w:widowControl/>
+        <w:numPr>
+          <w:ilvl w:val="0"/>
+          <w:numId w:val="0"/>
+        </w:numPr>
+        <w:suppressLineNumbers w:val="0"/>
+        <w:spacing w:before="0" w:beforeAutospacing="1" w:after="0" w:afterAutospacing="1" w:line="525" w:lineRule="atLeast"/>
+        <w:rPr>
+          <w:rFonts w:hint="default" w:ascii="Trebuchet MS" w:hAnsi="Trebuchet MS" w:eastAsia="SimSun" w:cs="Trebuchet MS"/>
+          <w:sz w:val="24"/>
+          <w:szCs w:val="24"/>
+          <w:lang w:val="en-IN"/>
+        </w:rPr>
+      </w:pPr>
+    </w:p>
+    <w:p>
+      <w:pPr>
+        <w:numPr>
+          <w:ilvl w:val="0"/>
+          <w:numId w:val="0"/>
+        </w:numPr>
+        <w:rPr>
+          <w:rFonts w:hint="default"/>
+          <w:lang w:val="en-IN"/>
+        </w:rPr>
+      </w:pPr>
+    </w:p>
+    <w:p>
+      <w:pPr>
+        <w:rPr>
+          <w:rFonts w:hint="default"/>
+          <w:lang w:val="en-IN"/>
+        </w:rPr>
+      </w:pPr>
+      <w:r>
+        <w:rPr>
+          <w:rFonts w:hint="default"/>
+          <w:lang w:val="en-IN"/>
+        </w:rPr>
+        <w:br w:type="page"/>
+      </w:r>
+    </w:p>
+    <w:p>
+      <w:pPr>
+        <w:pStyle w:val="3"/>
+        <w:keepNext w:val="0"/>
+        <w:keepLines w:val="0"/>
+        <w:widowControl/>
+        <w:suppressLineNumbers w:val="0"/>
+        <w:shd w:val="clear" w:fill="F5F5F5"/>
+        <w:spacing w:before="0" w:beforeAutospacing="0" w:after="150" w:afterAutospacing="0" w:line="420" w:lineRule="atLeast"/>
+        <w:ind w:left="0" w:firstLine="0"/>
+        <w:rPr>
+          <w:rFonts w:ascii="sans-serif" w:hAnsi="sans-serif" w:eastAsia="sans-serif" w:cs="sans-serif"/>
+          <w:i w:val="0"/>
+          <w:caps w:val="0"/>
+          <w:color w:val="9B9B9B"/>
+          <w:spacing w:val="0"/>
+          <w:sz w:val="39"/>
+          <w:szCs w:val="39"/>
+        </w:rPr>
+      </w:pPr>
+      <w:r>
+        <w:rPr>
+          <w:rFonts w:hint="default" w:ascii="sans-serif" w:hAnsi="sans-serif" w:eastAsia="sans-serif" w:cs="sans-serif"/>
+          <w:i w:val="0"/>
+          <w:caps w:val="0"/>
+          <w:color w:val="9B9B9B"/>
+          <w:spacing w:val="0"/>
+          <w:sz w:val="39"/>
+          <w:szCs w:val="39"/>
+          <w:shd w:val="clear" w:fill="F5F5F5"/>
+        </w:rPr>
+        <w:t>Data Preprocessing</w:t>
+      </w:r>
+    </w:p>
+    <w:p>
+      <w:pPr>
+        <w:pStyle w:val="5"/>
+        <w:keepNext w:val="0"/>
+        <w:keepLines w:val="0"/>
+        <w:widowControl/>
+        <w:suppressLineNumbers w:val="0"/>
+        <w:shd w:val="clear" w:fill="F5F5F5"/>
+        <w:spacing w:before="0" w:beforeAutospacing="0" w:after="0" w:afterAutospacing="0" w:line="420" w:lineRule="atLeast"/>
+        <w:ind w:left="0" w:right="0" w:firstLine="0"/>
+        <w:rPr>
+          <w:rFonts w:ascii="serif" w:hAnsi="serif" w:eastAsia="serif" w:cs="serif"/>
+          <w:i w:val="0"/>
+          <w:caps w:val="0"/>
+          <w:color w:val="333333"/>
+          <w:spacing w:val="0"/>
+          <w:sz w:val="24"/>
+          <w:szCs w:val="24"/>
+        </w:rPr>
+      </w:pPr>
+      <w:r>
+        <w:rPr>
+          <w:rStyle w:val="9"/>
+          <w:rFonts w:hint="default" w:ascii="serif" w:hAnsi="serif" w:eastAsia="serif" w:cs="serif"/>
           <w:b/>
-          <w:bCs/>
-          <w:sz w:val="21"/>
-          <w:szCs w:val="21"/>
-          <w:u w:val="single"/>
+          <w:i w:val="0"/>
+          <w:caps w:val="0"/>
+          <w:color w:val="333333"/>
+          <w:spacing w:val="0"/>
+          <w:sz w:val="24"/>
+          <w:szCs w:val="24"/>
+          <w:shd w:val="clear" w:fill="F5F5F5"/>
+        </w:rPr>
+        <w:t>Augmentation: </w:t>
+      </w:r>
+      <w:r>
+        <w:rPr>
+          <w:rFonts w:hint="default" w:ascii="serif" w:hAnsi="serif" w:eastAsia="serif" w:cs="serif"/>
+          <w:i w:val="0"/>
+          <w:caps w:val="0"/>
+          <w:color w:val="333333"/>
+          <w:spacing w:val="0"/>
+          <w:sz w:val="24"/>
+          <w:szCs w:val="24"/>
+          <w:shd w:val="clear" w:fill="F5F5F5"/>
+        </w:rPr>
+        <w:t>Because this is a specific industry use-case, we put constraints of the augmentations that we can or cannot do (e.g. no vertical flipping). Also, we ensure that augmentation is only done on the training data.</w:t>
+      </w:r>
+    </w:p>
+    <w:p>
+      <w:pPr>
+        <w:pStyle w:val="5"/>
+        <w:keepNext w:val="0"/>
+        <w:keepLines w:val="0"/>
+        <w:widowControl/>
+        <w:suppressLineNumbers w:val="0"/>
+        <w:shd w:val="clear" w:fill="F5F5F5"/>
+        <w:spacing w:before="0" w:beforeAutospacing="0" w:after="0" w:afterAutospacing="0" w:line="420" w:lineRule="atLeast"/>
+        <w:ind w:left="0" w:right="0" w:firstLine="0"/>
+        <w:rPr>
+          <w:rFonts w:hint="default" w:ascii="serif" w:hAnsi="serif" w:eastAsia="serif" w:cs="serif"/>
+          <w:i w:val="0"/>
+          <w:caps w:val="0"/>
+          <w:color w:val="333333"/>
+          <w:spacing w:val="0"/>
+          <w:sz w:val="24"/>
+          <w:szCs w:val="24"/>
+        </w:rPr>
+      </w:pPr>
+      <w:r>
+        <w:rPr>
+          <w:rFonts w:hint="default" w:ascii="serif" w:hAnsi="serif" w:eastAsia="serif" w:cs="serif"/>
+          <w:i w:val="0"/>
+          <w:caps w:val="0"/>
+          <w:color w:val="333333"/>
+          <w:spacing w:val="0"/>
+          <w:sz w:val="24"/>
+          <w:szCs w:val="24"/>
+          <w:shd w:val="clear" w:fill="F5F5F5"/>
+        </w:rPr>
+        <w:t> </w:t>
+      </w:r>
+    </w:p>
+    <w:p>
+      <w:pPr>
+        <w:pStyle w:val="5"/>
+        <w:keepNext w:val="0"/>
+        <w:keepLines w:val="0"/>
+        <w:widowControl/>
+        <w:suppressLineNumbers w:val="0"/>
+        <w:shd w:val="clear" w:fill="F5F5F5"/>
+        <w:spacing w:before="0" w:beforeAutospacing="0" w:after="0" w:afterAutospacing="0" w:line="420" w:lineRule="atLeast"/>
+        <w:ind w:left="0" w:right="0" w:firstLine="0"/>
+        <w:rPr>
+          <w:rFonts w:hint="default" w:ascii="serif" w:hAnsi="serif" w:eastAsia="serif" w:cs="serif"/>
+          <w:i w:val="0"/>
+          <w:caps w:val="0"/>
+          <w:color w:val="333333"/>
+          <w:spacing w:val="0"/>
+          <w:sz w:val="24"/>
+          <w:szCs w:val="24"/>
+        </w:rPr>
+      </w:pPr>
+      <w:r>
+        <w:rPr>
+          <w:rStyle w:val="9"/>
+          <w:rFonts w:hint="default" w:ascii="serif" w:hAnsi="serif" w:eastAsia="serif" w:cs="serif"/>
+          <w:b/>
+          <w:i w:val="0"/>
+          <w:caps w:val="0"/>
+          <w:color w:val="333333"/>
+          <w:spacing w:val="0"/>
+          <w:sz w:val="24"/>
+          <w:szCs w:val="24"/>
+          <w:shd w:val="clear" w:fill="F5F5F5"/>
+        </w:rPr>
+        <w:t>Resizing:</w:t>
+      </w:r>
+      <w:r>
+        <w:rPr>
+          <w:rFonts w:hint="default" w:ascii="serif" w:hAnsi="serif" w:eastAsia="serif" w:cs="serif"/>
+          <w:i w:val="0"/>
+          <w:caps w:val="0"/>
+          <w:color w:val="333333"/>
+          <w:spacing w:val="0"/>
+          <w:sz w:val="24"/>
+          <w:szCs w:val="24"/>
+          <w:shd w:val="clear" w:fill="F5F5F5"/>
+        </w:rPr>
+        <w:t> We need to be careful while resizing images. The two most common ways to resize images are to 1) crop and 2) to resize by 'averaging' the pixels (similar to pooling). The risk of cropping is that you lose some pixels, while the risk of resizing by averaging is that the finer edges etc. may be lost. Since in most realistic problems you </w:t>
+      </w:r>
+      <w:r>
+        <w:rPr>
+          <w:rStyle w:val="7"/>
+          <w:rFonts w:hint="default" w:ascii="serif" w:hAnsi="serif" w:eastAsia="serif" w:cs="serif"/>
+          <w:i w:val="0"/>
+          <w:caps w:val="0"/>
+          <w:color w:val="333333"/>
+          <w:spacing w:val="0"/>
+          <w:sz w:val="24"/>
+          <w:szCs w:val="24"/>
+          <w:shd w:val="clear" w:fill="F5F5F5"/>
+        </w:rPr>
+        <w:t>have to</w:t>
+      </w:r>
+      <w:r>
+        <w:rPr>
+          <w:rFonts w:hint="default" w:ascii="serif" w:hAnsi="serif" w:eastAsia="serif" w:cs="serif"/>
+          <w:i w:val="0"/>
+          <w:caps w:val="0"/>
+          <w:color w:val="333333"/>
+          <w:spacing w:val="0"/>
+          <w:sz w:val="24"/>
+          <w:szCs w:val="24"/>
+          <w:shd w:val="clear" w:fill="F5F5F5"/>
+        </w:rPr>
+        <w:t> reduce the image size (to meet computational constraints), you should choose between these two carefully. If you do not care about finer edges etc. (e.g. when coarse-grained features will suffice), you can do averaging. If you care about finer features but only a central region of the image, you can use cropping.</w:t>
+      </w:r>
+    </w:p>
+    <w:p>
+      <w:pPr>
+        <w:pStyle w:val="5"/>
+        <w:keepNext w:val="0"/>
+        <w:keepLines w:val="0"/>
+        <w:widowControl/>
+        <w:suppressLineNumbers w:val="0"/>
+        <w:shd w:val="clear" w:fill="F5F5F5"/>
+        <w:spacing w:before="0" w:beforeAutospacing="0" w:after="0" w:afterAutospacing="0" w:line="420" w:lineRule="atLeast"/>
+        <w:ind w:left="0" w:right="0" w:firstLine="0"/>
+        <w:rPr>
+          <w:rFonts w:hint="default" w:ascii="serif" w:hAnsi="serif" w:eastAsia="serif" w:cs="serif"/>
+          <w:i w:val="0"/>
+          <w:caps w:val="0"/>
+          <w:color w:val="333333"/>
+          <w:spacing w:val="0"/>
+          <w:sz w:val="24"/>
+          <w:szCs w:val="24"/>
+        </w:rPr>
+      </w:pPr>
+      <w:r>
+        <w:rPr>
+          <w:rFonts w:hint="default" w:ascii="serif" w:hAnsi="serif" w:eastAsia="serif" w:cs="serif"/>
+          <w:i w:val="0"/>
+          <w:caps w:val="0"/>
+          <w:color w:val="333333"/>
+          <w:spacing w:val="0"/>
+          <w:sz w:val="24"/>
+          <w:szCs w:val="24"/>
+          <w:shd w:val="clear" w:fill="F5F5F5"/>
+        </w:rPr>
+        <w:t> </w:t>
+      </w:r>
+    </w:p>
+    <w:p>
+      <w:pPr>
+        <w:pStyle w:val="5"/>
+        <w:keepNext w:val="0"/>
+        <w:keepLines w:val="0"/>
+        <w:widowControl/>
+        <w:suppressLineNumbers w:val="0"/>
+        <w:shd w:val="clear" w:fill="F5F5F5"/>
+        <w:spacing w:before="0" w:beforeAutospacing="0" w:after="0" w:afterAutospacing="0" w:line="420" w:lineRule="atLeast"/>
+        <w:ind w:left="0" w:right="0" w:firstLine="0"/>
+        <w:rPr>
+          <w:rFonts w:hint="default" w:ascii="serif" w:hAnsi="serif" w:eastAsia="serif" w:cs="serif"/>
+          <w:i w:val="0"/>
+          <w:caps w:val="0"/>
+          <w:color w:val="333333"/>
+          <w:spacing w:val="0"/>
+          <w:sz w:val="24"/>
+          <w:szCs w:val="24"/>
+        </w:rPr>
+      </w:pPr>
+      <w:r>
+        <w:rPr>
+          <w:rStyle w:val="9"/>
+          <w:rFonts w:hint="default" w:ascii="serif" w:hAnsi="serif" w:eastAsia="serif" w:cs="serif"/>
+          <w:b/>
+          <w:i w:val="0"/>
+          <w:caps w:val="0"/>
+          <w:color w:val="333333"/>
+          <w:spacing w:val="0"/>
+          <w:sz w:val="24"/>
+          <w:szCs w:val="24"/>
+          <w:shd w:val="clear" w:fill="F5F5F5"/>
+        </w:rPr>
+        <w:t>Normalisation: </w:t>
+      </w:r>
+      <w:r>
+        <w:rPr>
+          <w:rFonts w:hint="default" w:ascii="serif" w:hAnsi="serif" w:eastAsia="serif" w:cs="serif"/>
+          <w:i w:val="0"/>
+          <w:caps w:val="0"/>
+          <w:color w:val="333333"/>
+          <w:spacing w:val="0"/>
+          <w:sz w:val="24"/>
+          <w:szCs w:val="24"/>
+          <w:shd w:val="clear" w:fill="F5F5F5"/>
+        </w:rPr>
+        <w:t>We usually normalise using a min-max range. Make sure to not divide by 255 blindly since all images (such as X-Ray scans) don't necessarily have the range 0-255.</w:t>
+      </w:r>
+    </w:p>
+    <w:p>
+      <w:pPr>
+        <w:pStyle w:val="5"/>
+        <w:keepNext w:val="0"/>
+        <w:keepLines w:val="0"/>
+        <w:widowControl/>
+        <w:suppressLineNumbers w:val="0"/>
+        <w:shd w:val="clear" w:fill="F5F5F5"/>
+        <w:spacing w:before="0" w:beforeAutospacing="0" w:after="0" w:afterAutospacing="0" w:line="420" w:lineRule="atLeast"/>
+        <w:ind w:left="0" w:right="0" w:firstLine="0"/>
+        <w:rPr>
+          <w:rFonts w:hint="default" w:ascii="serif" w:hAnsi="serif" w:eastAsia="serif" w:cs="serif"/>
+          <w:i w:val="0"/>
+          <w:caps w:val="0"/>
+          <w:color w:val="333333"/>
+          <w:spacing w:val="0"/>
+          <w:sz w:val="24"/>
+          <w:szCs w:val="24"/>
+        </w:rPr>
+      </w:pPr>
+      <w:r>
+        <w:rPr>
+          <w:rFonts w:hint="default" w:ascii="serif" w:hAnsi="serif" w:eastAsia="serif" w:cs="serif"/>
+          <w:i w:val="0"/>
+          <w:caps w:val="0"/>
+          <w:color w:val="333333"/>
+          <w:spacing w:val="0"/>
+          <w:sz w:val="24"/>
+          <w:szCs w:val="24"/>
+          <w:shd w:val="clear" w:fill="F5F5F5"/>
+        </w:rPr>
+        <w:t> </w:t>
+      </w:r>
+    </w:p>
+    <w:p>
+      <w:pPr>
+        <w:pStyle w:val="3"/>
+        <w:keepNext w:val="0"/>
+        <w:keepLines w:val="0"/>
+        <w:widowControl/>
+        <w:suppressLineNumbers w:val="0"/>
+        <w:shd w:val="clear" w:fill="F5F5F5"/>
+        <w:spacing w:before="0" w:beforeAutospacing="0" w:after="150" w:afterAutospacing="0" w:line="420" w:lineRule="atLeast"/>
+        <w:ind w:left="0" w:firstLine="0"/>
+        <w:rPr>
+          <w:rFonts w:hint="default" w:ascii="sans-serif" w:hAnsi="sans-serif" w:eastAsia="sans-serif" w:cs="sans-serif"/>
+          <w:i w:val="0"/>
+          <w:caps w:val="0"/>
+          <w:color w:val="9B9B9B"/>
+          <w:spacing w:val="0"/>
+          <w:sz w:val="39"/>
+          <w:szCs w:val="39"/>
+        </w:rPr>
+      </w:pPr>
+      <w:r>
+        <w:rPr>
+          <w:rFonts w:hint="default" w:ascii="sans-serif" w:hAnsi="sans-serif" w:eastAsia="sans-serif" w:cs="sans-serif"/>
+          <w:i w:val="0"/>
+          <w:caps w:val="0"/>
+          <w:color w:val="9B9B9B"/>
+          <w:spacing w:val="0"/>
+          <w:sz w:val="39"/>
+          <w:szCs w:val="39"/>
+          <w:shd w:val="clear" w:fill="F5F5F5"/>
+        </w:rPr>
+        <w:t>Network Building</w:t>
+      </w:r>
+    </w:p>
+    <w:p>
+      <w:pPr>
+        <w:pStyle w:val="5"/>
+        <w:keepNext w:val="0"/>
+        <w:keepLines w:val="0"/>
+        <w:widowControl/>
+        <w:suppressLineNumbers w:val="0"/>
+        <w:shd w:val="clear" w:fill="F5F5F5"/>
+        <w:spacing w:before="0" w:beforeAutospacing="0" w:after="0" w:afterAutospacing="0" w:line="420" w:lineRule="atLeast"/>
+        <w:ind w:left="0" w:right="0" w:firstLine="0"/>
+        <w:rPr>
+          <w:rFonts w:hint="default" w:ascii="serif" w:hAnsi="serif" w:eastAsia="serif" w:cs="serif"/>
+          <w:i w:val="0"/>
+          <w:caps w:val="0"/>
+          <w:color w:val="333333"/>
+          <w:spacing w:val="0"/>
+          <w:sz w:val="24"/>
+          <w:szCs w:val="24"/>
+        </w:rPr>
+      </w:pPr>
+      <w:r>
+        <w:rPr>
+          <w:rStyle w:val="9"/>
+          <w:rFonts w:hint="default" w:ascii="serif" w:hAnsi="serif" w:eastAsia="serif" w:cs="serif"/>
+          <w:b/>
+          <w:i w:val="0"/>
+          <w:caps w:val="0"/>
+          <w:color w:val="333333"/>
+          <w:spacing w:val="0"/>
+          <w:sz w:val="24"/>
+          <w:szCs w:val="24"/>
+          <w:shd w:val="clear" w:fill="F5F5F5"/>
+        </w:rPr>
+        <w:t>Architecture: </w:t>
+      </w:r>
+      <w:r>
+        <w:rPr>
+          <w:rFonts w:hint="default" w:ascii="serif" w:hAnsi="serif" w:eastAsia="serif" w:cs="serif"/>
+          <w:i w:val="0"/>
+          <w:caps w:val="0"/>
+          <w:color w:val="333333"/>
+          <w:spacing w:val="0"/>
+          <w:sz w:val="24"/>
+          <w:szCs w:val="24"/>
+          <w:shd w:val="clear" w:fill="F5F5F5"/>
+        </w:rPr>
+        <w:t>We used a ResNet together with a decaying learning rate and a weighted cross-entropy loss (to account for class imbalance). We used AUC as the metric. </w:t>
+      </w:r>
+    </w:p>
+    <w:p>
+      <w:pPr>
+        <w:pStyle w:val="5"/>
+        <w:keepNext w:val="0"/>
+        <w:keepLines w:val="0"/>
+        <w:widowControl/>
+        <w:suppressLineNumbers w:val="0"/>
+        <w:shd w:val="clear" w:fill="F5F5F5"/>
+        <w:spacing w:before="0" w:beforeAutospacing="0" w:after="0" w:afterAutospacing="0" w:line="420" w:lineRule="atLeast"/>
+        <w:ind w:left="0" w:right="0" w:firstLine="0"/>
+        <w:rPr>
+          <w:rFonts w:hint="default" w:ascii="serif" w:hAnsi="serif" w:eastAsia="serif" w:cs="serif"/>
+          <w:i w:val="0"/>
+          <w:caps w:val="0"/>
+          <w:color w:val="333333"/>
+          <w:spacing w:val="0"/>
+          <w:sz w:val="24"/>
+          <w:szCs w:val="24"/>
+        </w:rPr>
+      </w:pPr>
+      <w:r>
+        <w:rPr>
+          <w:rFonts w:hint="default" w:ascii="serif" w:hAnsi="serif" w:eastAsia="serif" w:cs="serif"/>
+          <w:i w:val="0"/>
+          <w:caps w:val="0"/>
+          <w:color w:val="333333"/>
+          <w:spacing w:val="0"/>
+          <w:sz w:val="24"/>
+          <w:szCs w:val="24"/>
+          <w:shd w:val="clear" w:fill="F5F5F5"/>
+        </w:rPr>
+        <w:t> </w:t>
+      </w:r>
+    </w:p>
+    <w:p>
+      <w:pPr>
+        <w:pStyle w:val="5"/>
+        <w:keepNext w:val="0"/>
+        <w:keepLines w:val="0"/>
+        <w:widowControl/>
+        <w:suppressLineNumbers w:val="0"/>
+        <w:shd w:val="clear" w:fill="F5F5F5"/>
+        <w:spacing w:before="0" w:beforeAutospacing="0" w:after="0" w:afterAutospacing="0" w:line="420" w:lineRule="atLeast"/>
+        <w:ind w:left="0" w:right="0" w:firstLine="0"/>
+        <w:rPr>
+          <w:rFonts w:hint="default" w:ascii="serif" w:hAnsi="serif" w:eastAsia="serif" w:cs="serif"/>
+          <w:i w:val="0"/>
+          <w:caps w:val="0"/>
+          <w:color w:val="333333"/>
+          <w:spacing w:val="0"/>
+          <w:sz w:val="24"/>
+          <w:szCs w:val="24"/>
+        </w:rPr>
+      </w:pPr>
+      <w:r>
+        <w:rPr>
+          <w:rStyle w:val="9"/>
+          <w:rFonts w:hint="default" w:ascii="serif" w:hAnsi="serif" w:eastAsia="serif" w:cs="serif"/>
+          <w:b/>
+          <w:i w:val="0"/>
+          <w:caps w:val="0"/>
+          <w:color w:val="333333"/>
+          <w:spacing w:val="0"/>
+          <w:sz w:val="24"/>
+          <w:szCs w:val="24"/>
+          <w:shd w:val="clear" w:fill="F5F5F5"/>
+        </w:rPr>
+        <w:t>Metrics:</w:t>
+      </w:r>
+      <w:r>
+        <w:rPr>
+          <w:rFonts w:hint="default" w:ascii="serif" w:hAnsi="serif" w:eastAsia="serif" w:cs="serif"/>
+          <w:i w:val="0"/>
+          <w:caps w:val="0"/>
+          <w:color w:val="333333"/>
+          <w:spacing w:val="0"/>
+          <w:sz w:val="24"/>
+          <w:szCs w:val="24"/>
+          <w:shd w:val="clear" w:fill="F5F5F5"/>
+        </w:rPr>
+        <w:t> While choosing a metric for medical images with a prevalence problem, we pick recall over precision. We don't want to miss out on any cases of effusion. In any case, working with AUC and a manual threshold is the best option.</w:t>
+      </w:r>
+    </w:p>
+    <w:p>
+      <w:pPr>
+        <w:pStyle w:val="5"/>
+        <w:keepNext w:val="0"/>
+        <w:keepLines w:val="0"/>
+        <w:widowControl/>
+        <w:suppressLineNumbers w:val="0"/>
+        <w:shd w:val="clear" w:fill="F5F5F5"/>
+        <w:spacing w:before="0" w:beforeAutospacing="0" w:after="0" w:afterAutospacing="0" w:line="420" w:lineRule="atLeast"/>
+        <w:ind w:left="0" w:right="0" w:firstLine="0"/>
+        <w:rPr>
+          <w:rFonts w:hint="default" w:ascii="serif" w:hAnsi="serif" w:eastAsia="serif" w:cs="serif"/>
+          <w:i w:val="0"/>
+          <w:caps w:val="0"/>
+          <w:color w:val="333333"/>
+          <w:spacing w:val="0"/>
+          <w:sz w:val="24"/>
+          <w:szCs w:val="24"/>
+        </w:rPr>
+      </w:pPr>
+      <w:r>
+        <w:rPr>
+          <w:rFonts w:hint="default" w:ascii="serif" w:hAnsi="serif" w:eastAsia="serif" w:cs="serif"/>
+          <w:i w:val="0"/>
+          <w:caps w:val="0"/>
+          <w:color w:val="333333"/>
+          <w:spacing w:val="0"/>
+          <w:sz w:val="24"/>
+          <w:szCs w:val="24"/>
+          <w:shd w:val="clear" w:fill="F5F5F5"/>
+        </w:rPr>
+        <w:t> </w:t>
+      </w:r>
+    </w:p>
+    <w:p>
+      <w:pPr>
+        <w:pStyle w:val="5"/>
+        <w:keepNext w:val="0"/>
+        <w:keepLines w:val="0"/>
+        <w:widowControl/>
+        <w:suppressLineNumbers w:val="0"/>
+        <w:shd w:val="clear" w:fill="F5F5F5"/>
+        <w:spacing w:before="0" w:beforeAutospacing="0" w:after="0" w:afterAutospacing="0" w:line="420" w:lineRule="atLeast"/>
+        <w:ind w:left="0" w:right="0" w:firstLine="0"/>
+        <w:rPr>
+          <w:rFonts w:hint="default" w:ascii="serif" w:hAnsi="serif" w:eastAsia="serif" w:cs="serif"/>
+          <w:i w:val="0"/>
+          <w:caps w:val="0"/>
+          <w:color w:val="333333"/>
+          <w:spacing w:val="0"/>
+          <w:sz w:val="24"/>
+          <w:szCs w:val="24"/>
+        </w:rPr>
+      </w:pPr>
+      <w:r>
+        <w:rPr>
+          <w:rStyle w:val="9"/>
+          <w:rFonts w:hint="default" w:ascii="serif" w:hAnsi="serif" w:eastAsia="serif" w:cs="serif"/>
+          <w:b/>
+          <w:i w:val="0"/>
+          <w:caps w:val="0"/>
+          <w:color w:val="333333"/>
+          <w:spacing w:val="0"/>
+          <w:sz w:val="24"/>
+          <w:szCs w:val="24"/>
+          <w:shd w:val="clear" w:fill="F5F5F5"/>
+        </w:rPr>
+        <w:t>Weighted Cross-entropy: </w:t>
+      </w:r>
+      <w:r>
+        <w:rPr>
+          <w:rFonts w:hint="default" w:ascii="serif" w:hAnsi="serif" w:eastAsia="serif" w:cs="serif"/>
+          <w:i w:val="0"/>
+          <w:caps w:val="0"/>
+          <w:color w:val="333333"/>
+          <w:spacing w:val="0"/>
+          <w:sz w:val="24"/>
+          <w:szCs w:val="24"/>
+          <w:shd w:val="clear" w:fill="F5F5F5"/>
+        </w:rPr>
+        <w:t>This loss is used when the error in one direction is costlier than the other, for example, it is much more undesirable to diagnose 'effusion' as 'normal' than the other way around. This is done by assigning 'higher weights' to the errors in certain classes.</w:t>
+      </w:r>
+    </w:p>
+    <w:p>
+      <w:pPr>
+        <w:rPr>
+          <w:rFonts w:hint="default"/>
+          <w:lang w:val="en-IN"/>
+        </w:rPr>
+      </w:pPr>
+      <w:r>
+        <w:rPr>
+          <w:rFonts w:hint="default"/>
+          <w:lang w:val="en-IN"/>
+        </w:rPr>
+        <w:br w:type="page"/>
+      </w:r>
+    </w:p>
+    <w:p>
+      <w:pPr>
+        <w:pStyle w:val="4"/>
+        <w:bidi w:val="0"/>
+        <w:rPr>
+          <w:rFonts w:hint="default" w:ascii="Trebuchet MS" w:hAnsi="Trebuchet MS" w:cs="Trebuchet MS"/>
+          <w:sz w:val="21"/>
+          <w:szCs w:val="21"/>
+          <w:lang w:val="en-IN"/>
+        </w:rPr>
+      </w:pPr>
+      <w:r>
+        <w:rPr>
+          <w:rFonts w:hint="default" w:ascii="Trebuchet MS" w:hAnsi="Trebuchet MS" w:cs="Trebuchet MS"/>
+          <w:sz w:val="21"/>
+          <w:szCs w:val="21"/>
+          <w:lang w:val="en-IN"/>
+        </w:rPr>
+        <w:t>Industry Demo: Detecting Vehicles in Videos</w:t>
+      </w:r>
+    </w:p>
+    <w:p>
+      <w:pPr>
+        <w:numPr>
+          <w:ilvl w:val="0"/>
+          <w:numId w:val="0"/>
+        </w:numPr>
+        <w:spacing w:line="360" w:lineRule="auto"/>
+        <w:rPr>
+          <w:rFonts w:hint="default" w:ascii="Trebuchet MS" w:hAnsi="Trebuchet MS" w:cs="Trebuchet MS"/>
+          <w:sz w:val="21"/>
+          <w:szCs w:val="21"/>
+          <w:lang w:val="en-IN"/>
+        </w:rPr>
+      </w:pPr>
+      <w:r>
+        <w:rPr>
+          <w:rFonts w:hint="default" w:ascii="Trebuchet MS" w:hAnsi="Trebuchet MS" w:cs="Trebuchet MS"/>
+          <w:sz w:val="21"/>
+          <w:szCs w:val="21"/>
+          <w:lang w:val="en-IN"/>
+        </w:rPr>
+        <w:t xml:space="preserve">Pre-processing Frames - I </w:t>
+      </w:r>
+    </w:p>
+    <w:p>
+      <w:pPr>
+        <w:numPr>
+          <w:ilvl w:val="0"/>
+          <w:numId w:val="9"/>
+        </w:numPr>
+        <w:ind w:left="420" w:leftChars="0" w:hanging="420" w:firstLineChars="0"/>
+        <w:rPr>
+          <w:rFonts w:hint="default" w:ascii="Trebuchet MS" w:hAnsi="Trebuchet MS" w:cs="Trebuchet MS"/>
+          <w:sz w:val="21"/>
+          <w:szCs w:val="21"/>
+          <w:lang w:val="en-IN"/>
+        </w:rPr>
+      </w:pPr>
+      <w:r>
+        <w:rPr>
+          <w:rFonts w:hint="default" w:ascii="Trebuchet MS" w:hAnsi="Trebuchet MS" w:cs="Trebuchet MS"/>
+          <w:sz w:val="21"/>
+          <w:szCs w:val="21"/>
+          <w:lang w:val="en-IN"/>
+        </w:rPr>
+        <w:t xml:space="preserve">converting the colour image to grayscale, </w:t>
+      </w:r>
+    </w:p>
+    <w:p>
+      <w:pPr>
+        <w:numPr>
+          <w:ilvl w:val="0"/>
+          <w:numId w:val="9"/>
+        </w:numPr>
+        <w:ind w:left="420" w:leftChars="0" w:hanging="420" w:firstLineChars="0"/>
+        <w:rPr>
+          <w:rFonts w:hint="default" w:ascii="Trebuchet MS" w:hAnsi="Trebuchet MS" w:cs="Trebuchet MS"/>
+          <w:sz w:val="21"/>
+          <w:szCs w:val="21"/>
+          <w:lang w:val="en-IN"/>
+        </w:rPr>
+      </w:pPr>
+      <w:r>
+        <w:rPr>
+          <w:rFonts w:hint="default" w:ascii="Trebuchet MS" w:hAnsi="Trebuchet MS" w:cs="Trebuchet MS"/>
+          <w:sz w:val="21"/>
+          <w:szCs w:val="21"/>
+          <w:lang w:val="en-IN"/>
+        </w:rPr>
+        <w:t>blurring it ( Gaussian blur or some other blurring),</w:t>
+      </w:r>
+    </w:p>
+    <w:p>
+      <w:pPr>
+        <w:numPr>
+          <w:ilvl w:val="0"/>
+          <w:numId w:val="9"/>
+        </w:numPr>
+        <w:ind w:left="420" w:leftChars="0" w:hanging="420" w:firstLineChars="0"/>
+        <w:rPr>
+          <w:rFonts w:hint="default" w:ascii="Trebuchet MS" w:hAnsi="Trebuchet MS" w:cs="Trebuchet MS"/>
+          <w:sz w:val="21"/>
+          <w:szCs w:val="21"/>
+          <w:lang w:val="en-IN"/>
+        </w:rPr>
+      </w:pPr>
+      <w:r>
+        <w:rPr>
+          <w:rFonts w:hint="default" w:ascii="Trebuchet MS" w:hAnsi="Trebuchet MS" w:cs="Trebuchet MS"/>
+          <w:sz w:val="21"/>
+          <w:szCs w:val="21"/>
+          <w:lang w:val="en-IN"/>
+        </w:rPr>
+        <w:t xml:space="preserve">applying thresholding, </w:t>
+      </w:r>
+    </w:p>
+    <w:p>
+      <w:pPr>
+        <w:numPr>
+          <w:ilvl w:val="0"/>
+          <w:numId w:val="9"/>
+        </w:numPr>
+        <w:ind w:left="420" w:leftChars="0" w:hanging="420" w:firstLineChars="0"/>
+        <w:rPr>
+          <w:rFonts w:hint="default" w:ascii="Trebuchet MS" w:hAnsi="Trebuchet MS" w:cs="Trebuchet MS"/>
+          <w:sz w:val="21"/>
+          <w:szCs w:val="21"/>
+          <w:lang w:val="en-IN"/>
+        </w:rPr>
+      </w:pPr>
+      <w:r>
+        <w:rPr>
+          <w:rFonts w:hint="default" w:ascii="Trebuchet MS" w:hAnsi="Trebuchet MS" w:cs="Trebuchet MS"/>
+          <w:sz w:val="21"/>
+          <w:szCs w:val="21"/>
+          <w:lang w:val="en-IN"/>
+        </w:rPr>
+        <w:t xml:space="preserve">dilation </w:t>
+      </w:r>
+    </w:p>
+    <w:p>
+      <w:pPr>
+        <w:numPr>
+          <w:ilvl w:val="0"/>
+          <w:numId w:val="9"/>
+        </w:numPr>
+        <w:ind w:left="420" w:leftChars="0" w:hanging="420" w:firstLineChars="0"/>
+        <w:rPr>
+          <w:rFonts w:hint="default" w:ascii="Trebuchet MS" w:hAnsi="Trebuchet MS" w:cs="Trebuchet MS"/>
+          <w:sz w:val="21"/>
+          <w:szCs w:val="21"/>
+          <w:lang w:val="en-IN"/>
+        </w:rPr>
+      </w:pPr>
+      <w:r>
+        <w:rPr>
+          <w:rFonts w:hint="default" w:ascii="Trebuchet MS" w:hAnsi="Trebuchet MS" w:cs="Trebuchet MS"/>
+          <w:sz w:val="21"/>
+          <w:szCs w:val="21"/>
+          <w:lang w:val="en-IN"/>
+        </w:rPr>
+        <w:t>Erosion</w:t>
+      </w:r>
+    </w:p>
+    <w:p>
+      <w:pPr>
+        <w:numPr>
+          <w:numId w:val="0"/>
+        </w:numPr>
+        <w:rPr>
+          <w:rFonts w:hint="default" w:ascii="Trebuchet MS" w:hAnsi="Trebuchet MS" w:cs="Trebuchet MS"/>
+          <w:sz w:val="21"/>
+          <w:szCs w:val="21"/>
+          <w:lang w:val="en-IN"/>
+        </w:rPr>
+      </w:pPr>
+    </w:p>
+    <w:p>
+      <w:pPr>
+        <w:numPr>
+          <w:numId w:val="0"/>
+        </w:numPr>
+        <w:rPr>
+          <w:rFonts w:hint="default" w:ascii="Trebuchet MS" w:hAnsi="Trebuchet MS" w:cs="Trebuchet MS"/>
+          <w:sz w:val="21"/>
+          <w:szCs w:val="21"/>
+          <w:lang w:val="en-IN"/>
+        </w:rPr>
+      </w:pPr>
+      <w:r>
+        <w:rPr>
+          <w:rFonts w:hint="default" w:ascii="Trebuchet MS" w:hAnsi="Trebuchet MS" w:cs="Trebuchet MS"/>
+          <w:sz w:val="21"/>
+          <w:szCs w:val="21"/>
+          <w:lang w:val="en-IN"/>
+        </w:rPr>
+        <w:t>Steps</w:t>
+      </w:r>
+    </w:p>
+    <w:p>
+      <w:pPr>
+        <w:numPr>
+          <w:ilvl w:val="0"/>
+          <w:numId w:val="10"/>
+        </w:numPr>
+        <w:ind w:left="425" w:leftChars="0" w:hanging="425" w:firstLineChars="0"/>
+        <w:rPr>
+          <w:rFonts w:hint="default" w:ascii="Trebuchet MS" w:hAnsi="Trebuchet MS" w:cs="Trebuchet MS"/>
+          <w:sz w:val="21"/>
+          <w:szCs w:val="21"/>
+          <w:lang w:val="en-IN"/>
+        </w:rPr>
+      </w:pPr>
+      <w:r>
+        <w:rPr>
+          <w:rFonts w:hint="default" w:ascii="Trebuchet MS" w:hAnsi="Trebuchet MS" w:cs="Trebuchet MS"/>
+          <w:sz w:val="21"/>
+          <w:szCs w:val="21"/>
+          <w:lang w:val="en-IN"/>
+        </w:rPr>
+        <w:t>Capture 2 consecutive frames from video</w:t>
+      </w:r>
+    </w:p>
+    <w:p>
+      <w:pPr>
+        <w:numPr>
+          <w:ilvl w:val="0"/>
+          <w:numId w:val="10"/>
+        </w:numPr>
+        <w:ind w:left="425" w:leftChars="0" w:hanging="425" w:firstLineChars="0"/>
+        <w:rPr>
+          <w:rFonts w:hint="default" w:ascii="Trebuchet MS" w:hAnsi="Trebuchet MS" w:cs="Trebuchet MS"/>
+          <w:sz w:val="21"/>
+          <w:szCs w:val="21"/>
+          <w:lang w:val="en-IN"/>
+        </w:rPr>
+      </w:pPr>
+      <w:r>
+        <w:rPr>
+          <w:rFonts w:hint="default" w:ascii="Trebuchet MS" w:hAnsi="Trebuchet MS" w:cs="Trebuchet MS"/>
+          <w:sz w:val="21"/>
+          <w:szCs w:val="21"/>
+          <w:lang w:val="en-IN"/>
+        </w:rPr>
+        <w:t>Convert to gray scale</w:t>
+      </w:r>
+    </w:p>
+    <w:p>
+      <w:pPr>
+        <w:numPr>
+          <w:ilvl w:val="0"/>
+          <w:numId w:val="10"/>
+        </w:numPr>
+        <w:ind w:left="425" w:leftChars="0" w:hanging="425" w:firstLineChars="0"/>
+        <w:rPr>
+          <w:rFonts w:hint="default" w:ascii="Trebuchet MS" w:hAnsi="Trebuchet MS" w:cs="Trebuchet MS"/>
+          <w:sz w:val="21"/>
+          <w:szCs w:val="21"/>
+          <w:lang w:val="en-IN"/>
+        </w:rPr>
+      </w:pPr>
+      <w:r>
+        <w:rPr>
+          <w:rFonts w:hint="default" w:ascii="Trebuchet MS" w:hAnsi="Trebuchet MS" w:cs="Trebuchet MS"/>
+          <w:sz w:val="21"/>
+          <w:szCs w:val="21"/>
+          <w:lang w:val="en-IN"/>
+        </w:rPr>
+        <w:t>Difference between two frames or images</w:t>
+      </w:r>
+    </w:p>
+    <w:p>
+      <w:pPr>
+        <w:numPr>
+          <w:ilvl w:val="0"/>
+          <w:numId w:val="10"/>
+        </w:numPr>
+        <w:ind w:left="425" w:leftChars="0" w:hanging="425" w:firstLineChars="0"/>
+        <w:rPr>
+          <w:rFonts w:hint="default" w:ascii="Trebuchet MS" w:hAnsi="Trebuchet MS" w:cs="Trebuchet MS"/>
+          <w:sz w:val="21"/>
+          <w:szCs w:val="21"/>
+          <w:lang w:val="en-IN"/>
+        </w:rPr>
+      </w:pPr>
+      <w:r>
+        <w:rPr>
+          <w:rFonts w:hint="default" w:ascii="Trebuchet MS" w:hAnsi="Trebuchet MS" w:cs="Trebuchet MS"/>
+          <w:sz w:val="21"/>
+          <w:szCs w:val="21"/>
+          <w:lang w:val="en-IN"/>
+        </w:rPr>
+        <w:t>Threshold the image</w:t>
+      </w:r>
+    </w:p>
+    <w:p>
+      <w:pPr>
+        <w:numPr>
+          <w:ilvl w:val="0"/>
+          <w:numId w:val="10"/>
+        </w:numPr>
+        <w:ind w:left="425" w:leftChars="0" w:hanging="425" w:firstLineChars="0"/>
+        <w:rPr>
+          <w:rFonts w:hint="default" w:ascii="Trebuchet MS" w:hAnsi="Trebuchet MS" w:cs="Trebuchet MS"/>
+          <w:sz w:val="21"/>
+          <w:szCs w:val="21"/>
+          <w:lang w:val="en-IN"/>
+        </w:rPr>
+      </w:pPr>
+      <w:r>
+        <w:rPr>
+          <w:rFonts w:hint="default" w:ascii="Trebuchet MS" w:hAnsi="Trebuchet MS" w:cs="Trebuchet MS"/>
+          <w:sz w:val="21"/>
+          <w:szCs w:val="21"/>
+          <w:lang w:val="en-IN"/>
+        </w:rPr>
+        <w:t>Remove noise using dilation and erosion</w:t>
+      </w:r>
+    </w:p>
+    <w:p>
+      <w:pPr>
+        <w:numPr>
+          <w:numId w:val="0"/>
+        </w:numPr>
+        <w:rPr>
+          <w:rFonts w:hint="default" w:ascii="Trebuchet MS" w:hAnsi="Trebuchet MS" w:cs="Trebuchet MS"/>
+          <w:sz w:val="21"/>
+          <w:szCs w:val="21"/>
+          <w:lang w:val="en-IN"/>
+        </w:rPr>
+      </w:pPr>
+    </w:p>
+    <w:p>
+      <w:pPr>
+        <w:numPr>
+          <w:numId w:val="0"/>
+        </w:numPr>
+        <w:rPr>
+          <w:rFonts w:hint="default" w:ascii="Trebuchet MS" w:hAnsi="Trebuchet MS" w:cs="Trebuchet MS"/>
+          <w:sz w:val="21"/>
+          <w:szCs w:val="21"/>
+          <w:lang w:val="en-IN"/>
+        </w:rPr>
+      </w:pPr>
+      <w:r>
+        <w:rPr>
+          <w:rFonts w:hint="default" w:ascii="Trebuchet MS" w:hAnsi="Trebuchet MS" w:cs="Trebuchet MS"/>
+          <w:sz w:val="21"/>
+          <w:szCs w:val="21"/>
+          <w:lang w:val="en-IN"/>
+        </w:rPr>
+        <w:t>Image Processing steps:</w:t>
+      </w:r>
+    </w:p>
+    <w:p>
+      <w:pPr>
+        <w:numPr>
+          <w:ilvl w:val="0"/>
+          <w:numId w:val="11"/>
+        </w:numPr>
+        <w:ind w:leftChars="0"/>
+        <w:rPr>
+          <w:rFonts w:hint="default" w:ascii="Trebuchet MS" w:hAnsi="Trebuchet MS" w:cs="Trebuchet MS"/>
+          <w:sz w:val="21"/>
+          <w:szCs w:val="21"/>
+          <w:lang w:val="en-IN"/>
+        </w:rPr>
+      </w:pPr>
+      <w:r>
+        <w:rPr>
+          <w:rFonts w:hint="default" w:ascii="Trebuchet MS" w:hAnsi="Trebuchet MS" w:cs="Trebuchet MS"/>
+          <w:sz w:val="21"/>
+          <w:szCs w:val="21"/>
+          <w:lang w:val="en-IN"/>
+        </w:rPr>
+        <w:t>Convert RGB to Gray Image</w:t>
+      </w:r>
+    </w:p>
+    <w:p>
+      <w:pPr>
+        <w:numPr>
+          <w:ilvl w:val="0"/>
+          <w:numId w:val="11"/>
+        </w:numPr>
+        <w:ind w:leftChars="0"/>
+        <w:rPr>
+          <w:rFonts w:hint="default" w:ascii="Trebuchet MS" w:hAnsi="Trebuchet MS" w:cs="Trebuchet MS"/>
+          <w:sz w:val="21"/>
+          <w:szCs w:val="21"/>
+          <w:lang w:val="en-IN"/>
+        </w:rPr>
+      </w:pPr>
+      <w:r>
+        <w:rPr>
+          <w:rFonts w:hint="default" w:ascii="Trebuchet MS" w:hAnsi="Trebuchet MS" w:cs="Trebuchet MS"/>
+          <w:sz w:val="21"/>
+          <w:szCs w:val="21"/>
+          <w:lang w:val="en-IN"/>
+        </w:rPr>
+        <w:t>Convert Gray to Binary Image - helps in identifying the edges</w:t>
+      </w:r>
+    </w:p>
+    <w:p>
+      <w:pPr>
+        <w:numPr>
+          <w:numId w:val="0"/>
+        </w:numPr>
+        <w:rPr>
+          <w:rFonts w:hint="default" w:ascii="Trebuchet MS" w:hAnsi="Trebuchet MS" w:cs="Trebuchet MS"/>
+          <w:sz w:val="21"/>
+          <w:szCs w:val="21"/>
+          <w:lang w:val="en-IN"/>
+        </w:rPr>
+      </w:pPr>
+    </w:p>
+    <w:p>
+      <w:pPr>
+        <w:numPr>
+          <w:numId w:val="0"/>
+        </w:numPr>
+        <w:rPr>
+          <w:rFonts w:hint="default" w:ascii="Trebuchet MS" w:hAnsi="Trebuchet MS" w:cs="Trebuchet MS"/>
+          <w:sz w:val="21"/>
+          <w:szCs w:val="21"/>
+          <w:lang w:val="en-IN"/>
+        </w:rPr>
+      </w:pPr>
+      <w:r>
+        <w:rPr>
+          <w:rFonts w:hint="default" w:ascii="Trebuchet MS" w:hAnsi="Trebuchet MS" w:cs="Trebuchet MS"/>
+          <w:sz w:val="21"/>
+          <w:szCs w:val="21"/>
+          <w:lang w:val="en-IN"/>
+        </w:rPr>
+        <w:t>Gaussian Blur: Image smoothens but it may also result in blurring the edges</w:t>
+      </w:r>
+    </w:p>
+    <w:p>
+      <w:pPr>
+        <w:numPr>
+          <w:ilvl w:val="0"/>
+          <w:numId w:val="12"/>
+        </w:numPr>
+        <w:rPr>
+          <w:rFonts w:hint="default" w:ascii="Trebuchet MS" w:hAnsi="Trebuchet MS" w:cs="Trebuchet MS"/>
+          <w:sz w:val="21"/>
+          <w:szCs w:val="21"/>
+          <w:lang w:val="en-IN"/>
+        </w:rPr>
+      </w:pPr>
+      <w:r>
+        <w:rPr>
+          <w:rFonts w:hint="default" w:ascii="Trebuchet MS" w:hAnsi="Trebuchet MS" w:cs="Trebuchet MS"/>
+          <w:sz w:val="21"/>
+          <w:szCs w:val="21"/>
+          <w:lang w:val="en-IN"/>
+        </w:rPr>
+        <w:t>Removes Granininess</w:t>
+      </w:r>
+    </w:p>
+    <w:p>
+      <w:pPr>
+        <w:numPr>
+          <w:ilvl w:val="0"/>
+          <w:numId w:val="12"/>
+        </w:numPr>
+        <w:rPr>
+          <w:rFonts w:hint="default" w:ascii="Trebuchet MS" w:hAnsi="Trebuchet MS" w:cs="Trebuchet MS"/>
+          <w:sz w:val="21"/>
+          <w:szCs w:val="21"/>
+          <w:lang w:val="en-IN"/>
+        </w:rPr>
+      </w:pPr>
+      <w:r>
+        <w:rPr>
+          <w:rFonts w:hint="default" w:ascii="Trebuchet MS" w:hAnsi="Trebuchet MS" w:cs="Trebuchet MS"/>
+          <w:sz w:val="21"/>
+          <w:szCs w:val="21"/>
+          <w:lang w:val="en-IN"/>
+        </w:rPr>
+        <w:t>Kernl maintains central pixel and smoothens out the pixels around it.</w:t>
+      </w:r>
+    </w:p>
+    <w:p>
+      <w:pPr>
+        <w:numPr>
+          <w:ilvl w:val="0"/>
+          <w:numId w:val="12"/>
+        </w:numPr>
+        <w:rPr>
+          <w:rFonts w:hint="default" w:ascii="Trebuchet MS" w:hAnsi="Trebuchet MS" w:cs="Trebuchet MS"/>
+          <w:sz w:val="21"/>
+          <w:szCs w:val="21"/>
+          <w:lang w:val="en-IN"/>
+        </w:rPr>
+      </w:pPr>
+      <w:r>
+        <w:rPr>
+          <w:rFonts w:hint="default" w:ascii="Trebuchet MS" w:hAnsi="Trebuchet MS" w:cs="Trebuchet MS"/>
+          <w:sz w:val="21"/>
+          <w:szCs w:val="21"/>
+          <w:lang w:val="en-IN"/>
+        </w:rPr>
+        <w:t>Perform Convolution using the Kernel</w:t>
+      </w:r>
+    </w:p>
+    <w:p>
+      <w:pPr>
+        <w:numPr>
+          <w:numId w:val="0"/>
+        </w:numPr>
+        <w:rPr>
+          <w:rFonts w:hint="default" w:ascii="Trebuchet MS" w:hAnsi="Trebuchet MS" w:cs="Trebuchet MS"/>
+          <w:sz w:val="21"/>
+          <w:szCs w:val="21"/>
+          <w:lang w:val="en-IN"/>
+        </w:rPr>
+      </w:pPr>
+    </w:p>
+    <w:p>
+      <w:pPr>
+        <w:numPr>
+          <w:numId w:val="0"/>
+        </w:numPr>
+        <w:rPr>
+          <w:rFonts w:hint="default" w:ascii="Trebuchet MS" w:hAnsi="Trebuchet MS" w:cs="Trebuchet MS"/>
+          <w:sz w:val="21"/>
+          <w:szCs w:val="21"/>
+          <w:lang w:val="en-IN"/>
+        </w:rPr>
+      </w:pPr>
+      <w:r>
+        <w:rPr>
+          <w:rFonts w:hint="default" w:ascii="Trebuchet MS" w:hAnsi="Trebuchet MS" w:cs="Trebuchet MS"/>
+          <w:sz w:val="21"/>
+          <w:szCs w:val="21"/>
+          <w:lang w:val="en-IN"/>
+        </w:rPr>
+        <w:t>Structuring Element - Trade off</w:t>
+      </w:r>
+    </w:p>
+    <w:p>
+      <w:pPr>
+        <w:numPr>
+          <w:ilvl w:val="0"/>
+          <w:numId w:val="13"/>
+        </w:numPr>
+        <w:rPr>
+          <w:rFonts w:hint="default" w:ascii="Trebuchet MS" w:hAnsi="Trebuchet MS" w:cs="Trebuchet MS"/>
+          <w:sz w:val="21"/>
+          <w:szCs w:val="21"/>
+          <w:lang w:val="en-IN"/>
+        </w:rPr>
+      </w:pPr>
+      <w:r>
+        <w:rPr>
+          <w:rFonts w:hint="default" w:ascii="Trebuchet MS" w:hAnsi="Trebuchet MS" w:cs="Trebuchet MS"/>
+          <w:sz w:val="21"/>
+          <w:szCs w:val="21"/>
+          <w:lang w:val="en-IN"/>
+        </w:rPr>
+        <w:t>Small kernel - imperfect dilation, fast processing</w:t>
+      </w:r>
+    </w:p>
+    <w:p>
+      <w:pPr>
+        <w:numPr>
+          <w:ilvl w:val="0"/>
+          <w:numId w:val="13"/>
+        </w:numPr>
+        <w:rPr>
+          <w:rFonts w:hint="default" w:ascii="Trebuchet MS" w:hAnsi="Trebuchet MS" w:cs="Trebuchet MS"/>
+          <w:sz w:val="21"/>
+          <w:szCs w:val="21"/>
+          <w:lang w:val="en-IN"/>
+        </w:rPr>
+      </w:pPr>
+      <w:r>
+        <w:rPr>
+          <w:rFonts w:hint="default" w:ascii="Trebuchet MS" w:hAnsi="Trebuchet MS" w:cs="Trebuchet MS"/>
+          <w:sz w:val="21"/>
+          <w:szCs w:val="21"/>
+          <w:lang w:val="en-IN"/>
+        </w:rPr>
+        <w:t>Large kernel - perfect dilation, slow processing</w:t>
+      </w:r>
+    </w:p>
+    <w:p>
+      <w:pPr>
+        <w:numPr>
+          <w:numId w:val="0"/>
+        </w:numPr>
+        <w:rPr>
+          <w:rFonts w:hint="default" w:ascii="Trebuchet MS" w:hAnsi="Trebuchet MS" w:cs="Trebuchet MS"/>
+          <w:sz w:val="21"/>
+          <w:szCs w:val="21"/>
+          <w:lang w:val="en-IN"/>
+        </w:rPr>
+      </w:pPr>
+    </w:p>
+    <w:p>
+      <w:pPr>
+        <w:numPr>
+          <w:ilvl w:val="0"/>
+          <w:numId w:val="14"/>
+        </w:numPr>
+        <w:ind w:left="420" w:leftChars="0" w:hanging="420" w:firstLineChars="0"/>
+        <w:rPr>
+          <w:rFonts w:hint="default" w:ascii="Trebuchet MS" w:hAnsi="Trebuchet MS" w:cs="Trebuchet MS"/>
+          <w:sz w:val="21"/>
+          <w:szCs w:val="21"/>
+          <w:lang w:val="en-IN"/>
+        </w:rPr>
+      </w:pPr>
+      <w:r>
+        <w:rPr>
+          <w:rFonts w:hint="default" w:ascii="Trebuchet MS" w:hAnsi="Trebuchet MS"/>
+          <w:sz w:val="21"/>
+          <w:szCs w:val="21"/>
+          <w:lang w:val="en-IN"/>
+        </w:rPr>
+        <w:t>we perform morphological operations (such as dilation and erosion) on the thresholded image to remove the white noise from the image</w:t>
+      </w:r>
+    </w:p>
+    <w:p>
+      <w:pPr>
+        <w:numPr>
+          <w:ilvl w:val="0"/>
+          <w:numId w:val="14"/>
+        </w:numPr>
+        <w:ind w:left="420" w:leftChars="0" w:hanging="420" w:firstLineChars="0"/>
+        <w:rPr>
+          <w:rFonts w:hint="default" w:ascii="Trebuchet MS" w:hAnsi="Trebuchet MS" w:cs="Trebuchet MS"/>
+          <w:sz w:val="21"/>
+          <w:szCs w:val="21"/>
+          <w:lang w:val="en-IN"/>
+        </w:rPr>
+      </w:pPr>
+      <w:r>
+        <w:rPr>
+          <w:rFonts w:hint="default" w:ascii="Trebuchet MS" w:hAnsi="Trebuchet MS"/>
+          <w:sz w:val="21"/>
+          <w:szCs w:val="21"/>
+          <w:lang w:val="en-IN"/>
+        </w:rPr>
+        <w:t>after the thresholded image is clear, there are lots of holes in it</w:t>
+      </w:r>
+    </w:p>
+    <w:p>
+      <w:pPr>
+        <w:numPr>
+          <w:ilvl w:val="0"/>
+          <w:numId w:val="14"/>
+        </w:numPr>
+        <w:ind w:left="420" w:leftChars="0" w:hanging="420" w:firstLineChars="0"/>
+        <w:rPr>
+          <w:rFonts w:hint="default" w:ascii="Trebuchet MS" w:hAnsi="Trebuchet MS" w:cs="Trebuchet MS"/>
+          <w:sz w:val="21"/>
+          <w:szCs w:val="21"/>
+          <w:lang w:val="en-IN"/>
+        </w:rPr>
+      </w:pPr>
+      <w:r>
+        <w:rPr>
+          <w:rFonts w:hint="default" w:ascii="Trebuchet MS" w:hAnsi="Trebuchet MS"/>
+          <w:sz w:val="21"/>
+          <w:szCs w:val="21"/>
+          <w:lang w:val="en-IN"/>
+        </w:rPr>
+        <w:t xml:space="preserve"> identify the outline of the vehicle so that it can be extracted using contour</w:t>
+      </w:r>
+    </w:p>
+    <w:p>
+      <w:pPr>
+        <w:numPr>
+          <w:numId w:val="0"/>
+        </w:numPr>
+        <w:rPr>
+          <w:rFonts w:hint="default" w:ascii="Trebuchet MS" w:hAnsi="Trebuchet MS"/>
+          <w:sz w:val="21"/>
+          <w:szCs w:val="21"/>
+          <w:lang w:val="en-IN"/>
+        </w:rPr>
+      </w:pPr>
+    </w:p>
+    <w:p>
+      <w:pPr>
+        <w:numPr>
+          <w:ilvl w:val="0"/>
+          <w:numId w:val="15"/>
+        </w:numPr>
+        <w:ind w:left="420" w:leftChars="0" w:hanging="420" w:firstLineChars="0"/>
+        <w:rPr>
+          <w:rFonts w:hint="default" w:ascii="Trebuchet MS" w:hAnsi="Trebuchet MS"/>
+          <w:sz w:val="21"/>
+          <w:szCs w:val="21"/>
+          <w:lang w:val="en-IN"/>
+        </w:rPr>
+      </w:pPr>
+      <w:r>
+        <w:rPr>
+          <w:rFonts w:hint="default" w:ascii="Trebuchet MS" w:hAnsi="Trebuchet MS"/>
+          <w:sz w:val="21"/>
+          <w:szCs w:val="21"/>
+          <w:lang w:val="en-IN"/>
+        </w:rPr>
+        <w:t>Dilation should be more than erosion since dilation will expand the broken boundary and also fills the gaps in the vehicle. Note that the vehicle is represented by white and erosion expands the bright region.</w:t>
+      </w:r>
+    </w:p>
+    <w:p>
+      <w:pPr>
+        <w:numPr>
+          <w:numId w:val="0"/>
+        </w:numPr>
+        <w:rPr>
+          <w:rFonts w:hint="default" w:ascii="Trebuchet MS" w:hAnsi="Trebuchet MS"/>
+          <w:sz w:val="21"/>
+          <w:szCs w:val="21"/>
+          <w:lang w:val="en-IN"/>
+        </w:rPr>
+      </w:pPr>
+    </w:p>
+    <w:p>
+      <w:pPr>
+        <w:numPr>
+          <w:numId w:val="0"/>
+        </w:numPr>
+        <w:rPr>
+          <w:rFonts w:hint="default" w:ascii="Trebuchet MS" w:hAnsi="Trebuchet MS"/>
+          <w:sz w:val="21"/>
+          <w:szCs w:val="21"/>
+          <w:lang w:val="en-IN"/>
+        </w:rPr>
+      </w:pPr>
+      <w:r>
+        <w:rPr>
+          <w:rFonts w:hint="default" w:ascii="Trebuchet MS" w:hAnsi="Trebuchet MS"/>
+          <w:sz w:val="21"/>
+          <w:szCs w:val="21"/>
+          <w:lang w:val="en-IN"/>
+        </w:rPr>
+        <w:t>Contours:</w:t>
+      </w:r>
+    </w:p>
+    <w:p>
+      <w:pPr>
+        <w:numPr>
+          <w:ilvl w:val="0"/>
+          <w:numId w:val="16"/>
+        </w:numPr>
+        <w:rPr>
+          <w:rFonts w:hint="default" w:ascii="Trebuchet MS" w:hAnsi="Trebuchet MS"/>
+          <w:sz w:val="21"/>
+          <w:szCs w:val="21"/>
+          <w:lang w:val="en-IN"/>
+        </w:rPr>
+      </w:pPr>
+      <w:r>
+        <w:rPr>
+          <w:rFonts w:hint="default" w:ascii="Trebuchet MS" w:hAnsi="Trebuchet MS"/>
+          <w:sz w:val="21"/>
+          <w:szCs w:val="21"/>
+          <w:lang w:val="en-IN"/>
+        </w:rPr>
+        <w:t>Connected edges, differs from edge detection - Contours tells if the edges are connected.</w:t>
+      </w:r>
+    </w:p>
+    <w:p>
+      <w:pPr>
+        <w:numPr>
+          <w:ilvl w:val="0"/>
+          <w:numId w:val="16"/>
+        </w:numPr>
+        <w:rPr>
+          <w:rFonts w:hint="default" w:ascii="Trebuchet MS" w:hAnsi="Trebuchet MS"/>
+          <w:sz w:val="21"/>
+          <w:szCs w:val="21"/>
+          <w:lang w:val="en-IN"/>
+        </w:rPr>
+      </w:pPr>
+      <w:r>
+        <w:rPr>
+          <w:rFonts w:hint="default" w:ascii="Trebuchet MS" w:hAnsi="Trebuchet MS"/>
+          <w:sz w:val="21"/>
+          <w:szCs w:val="21"/>
+          <w:lang w:val="en-IN"/>
+        </w:rPr>
+        <w:t>Used to find the objects / object segmentation</w:t>
+      </w:r>
+    </w:p>
+    <w:p>
+      <w:pPr>
+        <w:numPr>
+          <w:ilvl w:val="0"/>
+          <w:numId w:val="16"/>
+        </w:numPr>
+        <w:rPr>
+          <w:rFonts w:hint="default" w:ascii="Trebuchet MS" w:hAnsi="Trebuchet MS"/>
+          <w:sz w:val="21"/>
+          <w:szCs w:val="21"/>
+          <w:lang w:val="en-IN"/>
+        </w:rPr>
+      </w:pPr>
+      <w:r>
+        <w:rPr>
+          <w:rFonts w:hint="default" w:ascii="Trebuchet MS" w:hAnsi="Trebuchet MS"/>
+          <w:sz w:val="21"/>
+          <w:szCs w:val="21"/>
+          <w:lang w:val="en-IN"/>
+        </w:rPr>
+        <w:t>Cv2.findcontours (binImage)</w:t>
+      </w:r>
+    </w:p>
+    <w:p>
+      <w:pPr>
+        <w:numPr>
+          <w:numId w:val="0"/>
+        </w:numPr>
+        <w:rPr>
+          <w:rFonts w:hint="default" w:ascii="Trebuchet MS" w:hAnsi="Trebuchet MS"/>
+          <w:sz w:val="21"/>
+          <w:szCs w:val="21"/>
+          <w:lang w:val="en-IN"/>
+        </w:rPr>
+      </w:pPr>
+      <w:r>
+        <w:rPr>
+          <w:rFonts w:hint="default" w:ascii="Trebuchet MS" w:hAnsi="Trebuchet MS"/>
+          <w:sz w:val="21"/>
+          <w:szCs w:val="21"/>
+          <w:lang w:val="en-IN"/>
+        </w:rPr>
+        <w:t>The edges only show the boundary where the difference between the pixels is maximum. There is no relation between two or more pixels. Whereas, contours are curves joining all the continuous points (along with the boundary), having the same colour or intensity</w:t>
+      </w:r>
+    </w:p>
+    <w:p>
+      <w:pPr>
+        <w:numPr>
+          <w:numId w:val="0"/>
+        </w:numPr>
+        <w:rPr>
+          <w:rFonts w:hint="default" w:ascii="Trebuchet MS" w:hAnsi="Trebuchet MS"/>
+          <w:sz w:val="21"/>
+          <w:szCs w:val="21"/>
+          <w:lang w:val="en-IN"/>
+        </w:rPr>
+      </w:pPr>
+    </w:p>
+    <w:p>
+      <w:pPr>
+        <w:numPr>
+          <w:ilvl w:val="0"/>
+          <w:numId w:val="17"/>
+        </w:numPr>
+        <w:ind w:left="420" w:leftChars="0" w:hanging="420" w:firstLineChars="0"/>
+        <w:rPr>
+          <w:rFonts w:hint="default" w:ascii="Trebuchet MS" w:hAnsi="Trebuchet MS"/>
+          <w:sz w:val="21"/>
+          <w:szCs w:val="21"/>
+          <w:lang w:val="en-IN"/>
+        </w:rPr>
+      </w:pPr>
+      <w:r>
+        <w:rPr>
+          <w:rFonts w:hint="default" w:ascii="Trebuchet MS" w:hAnsi="Trebuchet MS"/>
+          <w:sz w:val="21"/>
+          <w:szCs w:val="21"/>
+          <w:lang w:val="en-IN"/>
+        </w:rPr>
+        <w:t>three main parts of object detection are:</w:t>
+      </w:r>
+    </w:p>
+    <w:p>
+      <w:pPr>
+        <w:numPr>
+          <w:ilvl w:val="1"/>
+          <w:numId w:val="17"/>
+        </w:numPr>
+        <w:ind w:left="840" w:leftChars="0" w:hanging="420" w:firstLineChars="0"/>
+        <w:rPr>
+          <w:rFonts w:hint="default" w:ascii="Trebuchet MS" w:hAnsi="Trebuchet MS"/>
+          <w:sz w:val="21"/>
+          <w:szCs w:val="21"/>
+          <w:lang w:val="en-IN"/>
+        </w:rPr>
+      </w:pPr>
+      <w:r>
+        <w:rPr>
+          <w:rFonts w:hint="default" w:ascii="Trebuchet MS" w:hAnsi="Trebuchet MS"/>
+          <w:sz w:val="21"/>
+          <w:szCs w:val="21"/>
+          <w:lang w:val="en-IN"/>
+        </w:rPr>
+        <w:t>Contour mapping</w:t>
+      </w:r>
+    </w:p>
+    <w:p>
+      <w:pPr>
+        <w:numPr>
+          <w:ilvl w:val="1"/>
+          <w:numId w:val="17"/>
+        </w:numPr>
+        <w:ind w:left="840" w:leftChars="0" w:hanging="420" w:firstLineChars="0"/>
+        <w:rPr>
+          <w:rFonts w:hint="default" w:ascii="Trebuchet MS" w:hAnsi="Trebuchet MS"/>
+          <w:sz w:val="21"/>
+          <w:szCs w:val="21"/>
+          <w:lang w:val="en-IN"/>
+        </w:rPr>
+      </w:pPr>
+      <w:r>
+        <w:rPr>
+          <w:rFonts w:hint="default" w:ascii="Trebuchet MS" w:hAnsi="Trebuchet MS"/>
+          <w:sz w:val="21"/>
+          <w:szCs w:val="21"/>
+          <w:lang w:val="en-IN"/>
+        </w:rPr>
+        <w:t>Convex hull detection</w:t>
+      </w:r>
+    </w:p>
+    <w:p>
+      <w:pPr>
+        <w:numPr>
+          <w:ilvl w:val="1"/>
+          <w:numId w:val="17"/>
+        </w:numPr>
+        <w:ind w:left="840" w:leftChars="0" w:hanging="420" w:firstLineChars="0"/>
+        <w:rPr>
+          <w:rFonts w:hint="default" w:ascii="Trebuchet MS" w:hAnsi="Trebuchet MS"/>
+          <w:sz w:val="21"/>
+          <w:szCs w:val="21"/>
+          <w:lang w:val="en-IN"/>
+        </w:rPr>
+      </w:pPr>
+      <w:r>
+        <w:rPr>
+          <w:rFonts w:hint="default" w:ascii="Trebuchet MS" w:hAnsi="Trebuchet MS"/>
+          <w:sz w:val="21"/>
+          <w:szCs w:val="21"/>
+          <w:lang w:val="en-IN"/>
+        </w:rPr>
+        <w:t>Blob detection and validation</w:t>
+      </w:r>
+    </w:p>
+    <w:p>
+      <w:pPr>
+        <w:numPr>
+          <w:numId w:val="0"/>
+        </w:numPr>
+        <w:rPr>
+          <w:rFonts w:hint="default" w:ascii="Trebuchet MS" w:hAnsi="Trebuchet MS"/>
+          <w:sz w:val="21"/>
+          <w:szCs w:val="21"/>
+          <w:lang w:val="en-IN"/>
+        </w:rPr>
+      </w:pPr>
+    </w:p>
+    <w:p>
+      <w:pPr>
+        <w:numPr>
+          <w:numId w:val="0"/>
+        </w:numPr>
+        <w:rPr>
+          <w:rFonts w:hint="default" w:ascii="Trebuchet MS" w:hAnsi="Trebuchet MS"/>
+          <w:sz w:val="21"/>
+          <w:szCs w:val="21"/>
+          <w:lang w:val="en-IN"/>
         </w:rPr>
       </w:pPr>
       <w:bookmarkStart w:id="0" w:name="_GoBack"/>
       <w:bookmarkEnd w:id="0"/>
-    </w:p>
-    <w:p>
-      <w:pPr>
-        <w:numPr>
-          <w:ilvl w:val="0"/>
-          <w:numId w:val="0"/>
-        </w:numPr>
-        <w:rPr>
-          <w:rFonts w:hint="default"/>
-          <w:lang w:val="en-IN"/>
-        </w:rPr>
-      </w:pPr>
-    </w:p>
-    <w:p>
-      <w:pPr>
-        <w:numPr>
-          <w:ilvl w:val="0"/>
-          <w:numId w:val="0"/>
-        </w:numPr>
-        <w:rPr>
-          <w:rFonts w:hint="default"/>
-          <w:lang w:val="en-IN"/>
-        </w:rPr>
-      </w:pPr>
     </w:p>
     <w:sectPr>
       <w:pgSz w:w="11906" w:h="16838"/>
@@ -2209,6 +4001,336 @@
     </w:lvl>
   </w:abstractNum>
   <w:abstractNum w:abstractNumId="3">
+    <w:nsid w:val="AB08268A"/>
+    <w:multiLevelType w:val="multilevel"/>
+    <w:tmpl w:val="AB08268A"/>
+    <w:lvl w:ilvl="0" w:tentative="0">
+      <w:start w:val="1"/>
+      <w:numFmt w:val="decimal"/>
+      <w:lvlText w:val="%1."/>
+      <w:lvlJc w:val="left"/>
+      <w:pPr>
+        <w:tabs>
+          <w:tab w:val="left" w:pos="720"/>
+        </w:tabs>
+        <w:ind w:left="720" w:hanging="360"/>
+      </w:pPr>
+      <w:rPr>
+        <w:sz w:val="24"/>
+        <w:szCs w:val="24"/>
+      </w:rPr>
+    </w:lvl>
+    <w:lvl w:ilvl="1" w:tentative="0">
+      <w:start w:val="1"/>
+      <w:numFmt w:val="decimal"/>
+      <w:lvlText w:val="%2."/>
+      <w:lvlJc w:val="left"/>
+      <w:pPr>
+        <w:tabs>
+          <w:tab w:val="left" w:pos="1440"/>
+        </w:tabs>
+        <w:ind w:left="1440" w:hanging="360"/>
+      </w:pPr>
+      <w:rPr>
+        <w:sz w:val="24"/>
+        <w:szCs w:val="24"/>
+      </w:rPr>
+    </w:lvl>
+    <w:lvl w:ilvl="2" w:tentative="0">
+      <w:start w:val="1"/>
+      <w:numFmt w:val="decimal"/>
+      <w:lvlText w:val="%3."/>
+      <w:lvlJc w:val="left"/>
+      <w:pPr>
+        <w:tabs>
+          <w:tab w:val="left" w:pos="2160"/>
+        </w:tabs>
+        <w:ind w:left="2160" w:hanging="360"/>
+      </w:pPr>
+      <w:rPr>
+        <w:sz w:val="24"/>
+        <w:szCs w:val="24"/>
+      </w:rPr>
+    </w:lvl>
+    <w:lvl w:ilvl="3" w:tentative="0">
+      <w:start w:val="1"/>
+      <w:numFmt w:val="decimal"/>
+      <w:lvlText w:val="%4."/>
+      <w:lvlJc w:val="left"/>
+      <w:pPr>
+        <w:tabs>
+          <w:tab w:val="left" w:pos="2517"/>
+        </w:tabs>
+        <w:ind w:left="2880" w:hanging="360"/>
+      </w:pPr>
+      <w:rPr>
+        <w:sz w:val="24"/>
+        <w:szCs w:val="24"/>
+      </w:rPr>
+    </w:lvl>
+    <w:lvl w:ilvl="4" w:tentative="0">
+      <w:start w:val="1"/>
+      <w:numFmt w:val="decimal"/>
+      <w:lvlText w:val="%5."/>
+      <w:lvlJc w:val="left"/>
+      <w:pPr>
+        <w:tabs>
+          <w:tab w:val="left" w:pos="3238"/>
+        </w:tabs>
+        <w:ind w:left="3600" w:hanging="360"/>
+      </w:pPr>
+      <w:rPr>
+        <w:sz w:val="24"/>
+        <w:szCs w:val="24"/>
+      </w:rPr>
+    </w:lvl>
+    <w:lvl w:ilvl="5" w:tentative="0">
+      <w:start w:val="1"/>
+      <w:numFmt w:val="decimal"/>
+      <w:lvlText w:val="%6."/>
+      <w:lvlJc w:val="left"/>
+      <w:pPr>
+        <w:tabs>
+          <w:tab w:val="left" w:pos="3958"/>
+        </w:tabs>
+        <w:ind w:left="4320" w:hanging="360"/>
+      </w:pPr>
+      <w:rPr>
+        <w:sz w:val="24"/>
+        <w:szCs w:val="24"/>
+      </w:rPr>
+    </w:lvl>
+    <w:lvl w:ilvl="6" w:tentative="0">
+      <w:start w:val="1"/>
+      <w:numFmt w:val="decimal"/>
+      <w:lvlText w:val="%7."/>
+      <w:lvlJc w:val="left"/>
+      <w:pPr>
+        <w:tabs>
+          <w:tab w:val="left" w:pos="4678"/>
+        </w:tabs>
+        <w:ind w:left="5040" w:hanging="360"/>
+      </w:pPr>
+      <w:rPr>
+        <w:sz w:val="24"/>
+        <w:szCs w:val="24"/>
+      </w:rPr>
+    </w:lvl>
+    <w:lvl w:ilvl="7" w:tentative="0">
+      <w:start w:val="1"/>
+      <w:numFmt w:val="decimal"/>
+      <w:lvlText w:val="%8."/>
+      <w:lvlJc w:val="left"/>
+      <w:pPr>
+        <w:tabs>
+          <w:tab w:val="left" w:pos="5398"/>
+        </w:tabs>
+        <w:ind w:left="5760" w:hanging="360"/>
+      </w:pPr>
+      <w:rPr>
+        <w:sz w:val="24"/>
+        <w:szCs w:val="24"/>
+      </w:rPr>
+    </w:lvl>
+    <w:lvl w:ilvl="8" w:tentative="0">
+      <w:start w:val="1"/>
+      <w:numFmt w:val="decimal"/>
+      <w:lvlText w:val="%9."/>
+      <w:lvlJc w:val="left"/>
+      <w:pPr>
+        <w:tabs>
+          <w:tab w:val="left" w:pos="6118"/>
+        </w:tabs>
+        <w:ind w:left="6480" w:hanging="360"/>
+      </w:pPr>
+      <w:rPr>
+        <w:sz w:val="24"/>
+        <w:szCs w:val="24"/>
+      </w:rPr>
+    </w:lvl>
+  </w:abstractNum>
+  <w:abstractNum w:abstractNumId="4">
+    <w:nsid w:val="AB44223A"/>
+    <w:multiLevelType w:val="multilevel"/>
+    <w:tmpl w:val="AB44223A"/>
+    <w:lvl w:ilvl="0" w:tentative="0">
+      <w:start w:val="1"/>
+      <w:numFmt w:val="decimal"/>
+      <w:lvlText w:val="%1."/>
+      <w:lvlJc w:val="left"/>
+      <w:pPr>
+        <w:tabs>
+          <w:tab w:val="left" w:pos="720"/>
+        </w:tabs>
+        <w:ind w:left="720" w:hanging="360"/>
+      </w:pPr>
+      <w:rPr>
+        <w:sz w:val="24"/>
+        <w:szCs w:val="24"/>
+      </w:rPr>
+    </w:lvl>
+    <w:lvl w:ilvl="1" w:tentative="0">
+      <w:start w:val="1"/>
+      <w:numFmt w:val="decimal"/>
+      <w:lvlText w:val="%2."/>
+      <w:lvlJc w:val="left"/>
+      <w:pPr>
+        <w:tabs>
+          <w:tab w:val="left" w:pos="1440"/>
+        </w:tabs>
+        <w:ind w:left="1440" w:hanging="360"/>
+      </w:pPr>
+      <w:rPr>
+        <w:sz w:val="24"/>
+        <w:szCs w:val="24"/>
+      </w:rPr>
+    </w:lvl>
+    <w:lvl w:ilvl="2" w:tentative="0">
+      <w:start w:val="1"/>
+      <w:numFmt w:val="decimal"/>
+      <w:lvlText w:val="%3."/>
+      <w:lvlJc w:val="left"/>
+      <w:pPr>
+        <w:tabs>
+          <w:tab w:val="left" w:pos="2160"/>
+        </w:tabs>
+        <w:ind w:left="2160" w:hanging="360"/>
+      </w:pPr>
+      <w:rPr>
+        <w:sz w:val="24"/>
+        <w:szCs w:val="24"/>
+      </w:rPr>
+    </w:lvl>
+    <w:lvl w:ilvl="3" w:tentative="0">
+      <w:start w:val="1"/>
+      <w:numFmt w:val="decimal"/>
+      <w:lvlText w:val="%4."/>
+      <w:lvlJc w:val="left"/>
+      <w:pPr>
+        <w:tabs>
+          <w:tab w:val="left" w:pos="2517"/>
+        </w:tabs>
+        <w:ind w:left="2880" w:hanging="360"/>
+      </w:pPr>
+      <w:rPr>
+        <w:sz w:val="24"/>
+        <w:szCs w:val="24"/>
+      </w:rPr>
+    </w:lvl>
+    <w:lvl w:ilvl="4" w:tentative="0">
+      <w:start w:val="1"/>
+      <w:numFmt w:val="decimal"/>
+      <w:lvlText w:val="%5."/>
+      <w:lvlJc w:val="left"/>
+      <w:pPr>
+        <w:tabs>
+          <w:tab w:val="left" w:pos="3238"/>
+        </w:tabs>
+        <w:ind w:left="3600" w:hanging="360"/>
+      </w:pPr>
+      <w:rPr>
+        <w:sz w:val="24"/>
+        <w:szCs w:val="24"/>
+      </w:rPr>
+    </w:lvl>
+    <w:lvl w:ilvl="5" w:tentative="0">
+      <w:start w:val="1"/>
+      <w:numFmt w:val="decimal"/>
+      <w:lvlText w:val="%6."/>
+      <w:lvlJc w:val="left"/>
+      <w:pPr>
+        <w:tabs>
+          <w:tab w:val="left" w:pos="3958"/>
+        </w:tabs>
+        <w:ind w:left="4320" w:hanging="360"/>
+      </w:pPr>
+      <w:rPr>
+        <w:sz w:val="24"/>
+        <w:szCs w:val="24"/>
+      </w:rPr>
+    </w:lvl>
+    <w:lvl w:ilvl="6" w:tentative="0">
+      <w:start w:val="1"/>
+      <w:numFmt w:val="decimal"/>
+      <w:lvlText w:val="%7."/>
+      <w:lvlJc w:val="left"/>
+      <w:pPr>
+        <w:tabs>
+          <w:tab w:val="left" w:pos="4678"/>
+        </w:tabs>
+        <w:ind w:left="5040" w:hanging="360"/>
+      </w:pPr>
+      <w:rPr>
+        <w:sz w:val="24"/>
+        <w:szCs w:val="24"/>
+      </w:rPr>
+    </w:lvl>
+    <w:lvl w:ilvl="7" w:tentative="0">
+      <w:start w:val="1"/>
+      <w:numFmt w:val="decimal"/>
+      <w:lvlText w:val="%8."/>
+      <w:lvlJc w:val="left"/>
+      <w:pPr>
+        <w:tabs>
+          <w:tab w:val="left" w:pos="5398"/>
+        </w:tabs>
+        <w:ind w:left="5760" w:hanging="360"/>
+      </w:pPr>
+      <w:rPr>
+        <w:sz w:val="24"/>
+        <w:szCs w:val="24"/>
+      </w:rPr>
+    </w:lvl>
+    <w:lvl w:ilvl="8" w:tentative="0">
+      <w:start w:val="1"/>
+      <w:numFmt w:val="decimal"/>
+      <w:lvlText w:val="%9."/>
+      <w:lvlJc w:val="left"/>
+      <w:pPr>
+        <w:tabs>
+          <w:tab w:val="left" w:pos="6118"/>
+        </w:tabs>
+        <w:ind w:left="6480" w:hanging="360"/>
+      </w:pPr>
+      <w:rPr>
+        <w:sz w:val="24"/>
+        <w:szCs w:val="24"/>
+      </w:rPr>
+    </w:lvl>
+  </w:abstractNum>
+  <w:abstractNum w:abstractNumId="5">
+    <w:nsid w:val="C1B34C6E"/>
+    <w:multiLevelType w:val="singleLevel"/>
+    <w:tmpl w:val="C1B34C6E"/>
+    <w:lvl w:ilvl="0" w:tentative="0">
+      <w:start w:val="1"/>
+      <w:numFmt w:val="decimal"/>
+      <w:suff w:val="space"/>
+      <w:lvlText w:val="%1."/>
+      <w:lvlJc w:val="left"/>
+    </w:lvl>
+  </w:abstractNum>
+  <w:abstractNum w:abstractNumId="6">
+    <w:nsid w:val="D8DC8F08"/>
+    <w:multiLevelType w:val="singleLevel"/>
+    <w:tmpl w:val="D8DC8F08"/>
+    <w:lvl w:ilvl="0" w:tentative="0">
+      <w:start w:val="1"/>
+      <w:numFmt w:val="decimal"/>
+      <w:lvlText w:val="%1."/>
+      <w:lvlJc w:val="left"/>
+      <w:pPr>
+        <w:tabs>
+          <w:tab w:val="left" w:pos="425"/>
+        </w:tabs>
+        <w:ind w:left="425" w:leftChars="0" w:hanging="425" w:firstLineChars="0"/>
+      </w:pPr>
+      <w:rPr>
+        <w:rFonts w:hint="default"/>
+      </w:rPr>
+    </w:lvl>
+  </w:abstractNum>
+  <w:abstractNum w:abstractNumId="7">
     <w:nsid w:val="E73E6F78"/>
     <w:multiLevelType w:val="multilevel"/>
     <w:tmpl w:val="E73E6F78"/>
@@ -2340,7 +4462,179 @@
       </w:rPr>
     </w:lvl>
   </w:abstractNum>
-  <w:abstractNum w:abstractNumId="4">
+  <w:abstractNum w:abstractNumId="8">
+    <w:nsid w:val="EB6CE255"/>
+    <w:multiLevelType w:val="singleLevel"/>
+    <w:tmpl w:val="EB6CE255"/>
+    <w:lvl w:ilvl="0" w:tentative="0">
+      <w:start w:val="1"/>
+      <w:numFmt w:val="decimal"/>
+      <w:suff w:val="space"/>
+      <w:lvlText w:val="%1."/>
+      <w:lvlJc w:val="left"/>
+    </w:lvl>
+  </w:abstractNum>
+  <w:abstractNum w:abstractNumId="9">
+    <w:nsid w:val="EDC97D90"/>
+    <w:multiLevelType w:val="singleLevel"/>
+    <w:tmpl w:val="EDC97D90"/>
+    <w:lvl w:ilvl="0" w:tentative="0">
+      <w:start w:val="1"/>
+      <w:numFmt w:val="bullet"/>
+      <w:lvlText w:val=""/>
+      <w:lvlJc w:val="left"/>
+      <w:pPr>
+        <w:tabs>
+          <w:tab w:val="left" w:pos="420"/>
+        </w:tabs>
+        <w:ind w:left="420" w:leftChars="0" w:hanging="420" w:firstLineChars="0"/>
+      </w:pPr>
+      <w:rPr>
+        <w:rFonts w:hint="default" w:ascii="Wingdings" w:hAnsi="Wingdings"/>
+      </w:rPr>
+    </w:lvl>
+  </w:abstractNum>
+  <w:abstractNum w:abstractNumId="10">
+    <w:nsid w:val="F5687589"/>
+    <w:multiLevelType w:val="multilevel"/>
+    <w:tmpl w:val="F5687589"/>
+    <w:lvl w:ilvl="0" w:tentative="0">
+      <w:start w:val="1"/>
+      <w:numFmt w:val="bullet"/>
+      <w:lvlText w:val=""/>
+      <w:lvlJc w:val="left"/>
+      <w:pPr>
+        <w:tabs>
+          <w:tab w:val="left" w:pos="420"/>
+        </w:tabs>
+        <w:ind w:left="420" w:leftChars="0" w:hanging="420" w:firstLineChars="0"/>
+      </w:pPr>
+      <w:rPr>
+        <w:rFonts w:hint="default" w:ascii="Wingdings" w:hAnsi="Wingdings"/>
+      </w:rPr>
+    </w:lvl>
+    <w:lvl w:ilvl="1" w:tentative="0">
+      <w:start w:val="1"/>
+      <w:numFmt w:val="bullet"/>
+      <w:lvlText w:val=""/>
+      <w:lvlJc w:val="left"/>
+      <w:pPr>
+        <w:tabs>
+          <w:tab w:val="left" w:pos="840"/>
+        </w:tabs>
+        <w:ind w:left="840" w:leftChars="0" w:hanging="420" w:firstLineChars="0"/>
+      </w:pPr>
+      <w:rPr>
+        <w:rFonts w:hint="default" w:ascii="Wingdings" w:hAnsi="Wingdings"/>
+      </w:rPr>
+    </w:lvl>
+    <w:lvl w:ilvl="2" w:tentative="0">
+      <w:start w:val="1"/>
+      <w:numFmt w:val="bullet"/>
+      <w:lvlText w:val=""/>
+      <w:lvlJc w:val="left"/>
+      <w:pPr>
+        <w:tabs>
+          <w:tab w:val="left" w:pos="1260"/>
+        </w:tabs>
+        <w:ind w:left="1260" w:leftChars="0" w:hanging="420" w:firstLineChars="0"/>
+      </w:pPr>
+      <w:rPr>
+        <w:rFonts w:hint="default" w:ascii="Wingdings" w:hAnsi="Wingdings"/>
+      </w:rPr>
+    </w:lvl>
+    <w:lvl w:ilvl="3" w:tentative="0">
+      <w:start w:val="1"/>
+      <w:numFmt w:val="bullet"/>
+      <w:lvlText w:val=""/>
+      <w:lvlJc w:val="left"/>
+      <w:pPr>
+        <w:tabs>
+          <w:tab w:val="left" w:pos="1680"/>
+        </w:tabs>
+        <w:ind w:left="1680" w:leftChars="0" w:hanging="420" w:firstLineChars="0"/>
+      </w:pPr>
+      <w:rPr>
+        <w:rFonts w:hint="default" w:ascii="Wingdings" w:hAnsi="Wingdings"/>
+      </w:rPr>
+    </w:lvl>
+    <w:lvl w:ilvl="4" w:tentative="0">
+      <w:start w:val="1"/>
+      <w:numFmt w:val="bullet"/>
+      <w:lvlText w:val=""/>
+      <w:lvlJc w:val="left"/>
+      <w:pPr>
+        <w:tabs>
+          <w:tab w:val="left" w:pos="2100"/>
+        </w:tabs>
+        <w:ind w:left="2100" w:leftChars="0" w:hanging="420" w:firstLineChars="0"/>
+      </w:pPr>
+      <w:rPr>
+        <w:rFonts w:hint="default" w:ascii="Wingdings" w:hAnsi="Wingdings"/>
+      </w:rPr>
+    </w:lvl>
+    <w:lvl w:ilvl="5" w:tentative="0">
+      <w:start w:val="1"/>
+      <w:numFmt w:val="bullet"/>
+      <w:lvlText w:val=""/>
+      <w:lvlJc w:val="left"/>
+      <w:pPr>
+        <w:tabs>
+          <w:tab w:val="left" w:pos="2520"/>
+        </w:tabs>
+        <w:ind w:left="2520" w:leftChars="0" w:hanging="420" w:firstLineChars="0"/>
+      </w:pPr>
+      <w:rPr>
+        <w:rFonts w:hint="default" w:ascii="Wingdings" w:hAnsi="Wingdings"/>
+      </w:rPr>
+    </w:lvl>
+    <w:lvl w:ilvl="6" w:tentative="0">
+      <w:start w:val="1"/>
+      <w:numFmt w:val="bullet"/>
+      <w:lvlText w:val=""/>
+      <w:lvlJc w:val="left"/>
+      <w:pPr>
+        <w:tabs>
+          <w:tab w:val="left" w:pos="2940"/>
+        </w:tabs>
+        <w:ind w:left="2940" w:leftChars="0" w:hanging="420" w:firstLineChars="0"/>
+      </w:pPr>
+      <w:rPr>
+        <w:rFonts w:hint="default" w:ascii="Wingdings" w:hAnsi="Wingdings"/>
+      </w:rPr>
+    </w:lvl>
+    <w:lvl w:ilvl="7" w:tentative="0">
+      <w:start w:val="1"/>
+      <w:numFmt w:val="bullet"/>
+      <w:lvlText w:val=""/>
+      <w:lvlJc w:val="left"/>
+      <w:pPr>
+        <w:tabs>
+          <w:tab w:val="left" w:pos="3360"/>
+        </w:tabs>
+        <w:ind w:left="3360" w:leftChars="0" w:hanging="420" w:firstLineChars="0"/>
+      </w:pPr>
+      <w:rPr>
+        <w:rFonts w:hint="default" w:ascii="Wingdings" w:hAnsi="Wingdings"/>
+      </w:rPr>
+    </w:lvl>
+    <w:lvl w:ilvl="8" w:tentative="0">
+      <w:start w:val="1"/>
+      <w:numFmt w:val="bullet"/>
+      <w:lvlText w:val=""/>
+      <w:lvlJc w:val="left"/>
+      <w:pPr>
+        <w:tabs>
+          <w:tab w:val="left" w:pos="3780"/>
+        </w:tabs>
+        <w:ind w:left="3780" w:leftChars="0" w:hanging="420" w:firstLineChars="0"/>
+      </w:pPr>
+      <w:rPr>
+        <w:rFonts w:hint="default" w:ascii="Wingdings" w:hAnsi="Wingdings"/>
+      </w:rPr>
+    </w:lvl>
+  </w:abstractNum>
+  <w:abstractNum w:abstractNumId="11">
     <w:nsid w:val="2E8888EC"/>
     <w:multiLevelType w:val="multilevel"/>
     <w:tmpl w:val="2E8888EC"/>
@@ -2480,7 +4774,71 @@
       </w:rPr>
     </w:lvl>
   </w:abstractNum>
-  <w:abstractNum w:abstractNumId="5">
+  <w:abstractNum w:abstractNumId="12">
+    <w:nsid w:val="324C9E6A"/>
+    <w:multiLevelType w:val="singleLevel"/>
+    <w:tmpl w:val="324C9E6A"/>
+    <w:lvl w:ilvl="0" w:tentative="0">
+      <w:start w:val="1"/>
+      <w:numFmt w:val="bullet"/>
+      <w:lvlText w:val=""/>
+      <w:lvlJc w:val="left"/>
+      <w:pPr>
+        <w:tabs>
+          <w:tab w:val="left" w:pos="420"/>
+        </w:tabs>
+        <w:ind w:left="420" w:leftChars="0" w:hanging="420" w:firstLineChars="0"/>
+      </w:pPr>
+      <w:rPr>
+        <w:rFonts w:hint="default" w:ascii="Wingdings" w:hAnsi="Wingdings"/>
+      </w:rPr>
+    </w:lvl>
+  </w:abstractNum>
+  <w:abstractNum w:abstractNumId="13">
+    <w:nsid w:val="351E8A4C"/>
+    <w:multiLevelType w:val="singleLevel"/>
+    <w:tmpl w:val="351E8A4C"/>
+    <w:lvl w:ilvl="0" w:tentative="0">
+      <w:start w:val="1"/>
+      <w:numFmt w:val="decimal"/>
+      <w:suff w:val="space"/>
+      <w:lvlText w:val="%1."/>
+      <w:lvlJc w:val="left"/>
+    </w:lvl>
+  </w:abstractNum>
+  <w:abstractNum w:abstractNumId="14">
+    <w:nsid w:val="3EF3C3F1"/>
+    <w:multiLevelType w:val="singleLevel"/>
+    <w:tmpl w:val="3EF3C3F1"/>
+    <w:lvl w:ilvl="0" w:tentative="0">
+      <w:start w:val="1"/>
+      <w:numFmt w:val="decimal"/>
+      <w:suff w:val="space"/>
+      <w:lvlText w:val="%1."/>
+      <w:lvlJc w:val="left"/>
+    </w:lvl>
+  </w:abstractNum>
+  <w:abstractNum w:abstractNumId="15">
+    <w:nsid w:val="45177A95"/>
+    <w:multiLevelType w:val="singleLevel"/>
+    <w:tmpl w:val="45177A95"/>
+    <w:lvl w:ilvl="0" w:tentative="0">
+      <w:start w:val="1"/>
+      <w:numFmt w:val="bullet"/>
+      <w:lvlText w:val=""/>
+      <w:lvlJc w:val="left"/>
+      <w:pPr>
+        <w:tabs>
+          <w:tab w:val="left" w:pos="420"/>
+        </w:tabs>
+        <w:ind w:left="420" w:leftChars="0" w:hanging="420" w:firstLineChars="0"/>
+      </w:pPr>
+      <w:rPr>
+        <w:rFonts w:hint="default" w:ascii="Wingdings" w:hAnsi="Wingdings"/>
+      </w:rPr>
+    </w:lvl>
+  </w:abstractNum>
+  <w:abstractNum w:abstractNumId="16">
     <w:nsid w:val="51495E8E"/>
     <w:multiLevelType w:val="singleLevel"/>
     <w:tmpl w:val="51495E8E"/>
@@ -2496,19 +4854,52 @@
     <w:abstractNumId w:val="0"/>
   </w:num>
   <w:num w:numId="2">
-    <w:abstractNumId w:val="5"/>
+    <w:abstractNumId w:val="16"/>
   </w:num>
   <w:num w:numId="3">
-    <w:abstractNumId w:val="4"/>
+    <w:abstractNumId w:val="11"/>
   </w:num>
   <w:num w:numId="4">
-    <w:abstractNumId w:val="3"/>
+    <w:abstractNumId w:val="7"/>
   </w:num>
   <w:num w:numId="5">
     <w:abstractNumId w:val="1"/>
   </w:num>
   <w:num w:numId="6">
     <w:abstractNumId w:val="2"/>
+  </w:num>
+  <w:num w:numId="7">
+    <w:abstractNumId w:val="4"/>
+  </w:num>
+  <w:num w:numId="8">
+    <w:abstractNumId w:val="3"/>
+  </w:num>
+  <w:num w:numId="9">
+    <w:abstractNumId w:val="12"/>
+  </w:num>
+  <w:num w:numId="10">
+    <w:abstractNumId w:val="6"/>
+  </w:num>
+  <w:num w:numId="11">
+    <w:abstractNumId w:val="13"/>
+  </w:num>
+  <w:num w:numId="12">
+    <w:abstractNumId w:val="5"/>
+  </w:num>
+  <w:num w:numId="13">
+    <w:abstractNumId w:val="8"/>
+  </w:num>
+  <w:num w:numId="14">
+    <w:abstractNumId w:val="15"/>
+  </w:num>
+  <w:num w:numId="15">
+    <w:abstractNumId w:val="9"/>
+  </w:num>
+  <w:num w:numId="16">
+    <w:abstractNumId w:val="14"/>
+  </w:num>
+  <w:num w:numId="17">
+    <w:abstractNumId w:val="10"/>
   </w:num>
 </w:numbering>
 </file>
@@ -2526,7 +4917,7 @@
     <w:lsdException w:qFormat="1" w:unhideWhenUsed="0" w:uiPriority="0" w:semiHidden="0" w:name="Normal"/>
     <w:lsdException w:qFormat="1" w:unhideWhenUsed="0" w:uiPriority="0" w:semiHidden="0" w:name="heading 1"/>
     <w:lsdException w:qFormat="1" w:uiPriority="0" w:name="heading 2"/>
-    <w:lsdException w:qFormat="1" w:uiPriority="0" w:name="heading 3"/>
+    <w:lsdException w:qFormat="1" w:uiPriority="0" w:semiHidden="0" w:name="heading 3"/>
     <w:lsdException w:qFormat="1" w:uiPriority="0" w:name="heading 4"/>
     <w:lsdException w:qFormat="1" w:uiPriority="0" w:name="heading 5"/>
     <w:lsdException w:qFormat="1" w:uiPriority="0" w:name="heading 6"/>
@@ -2588,7 +4979,7 @@
     <w:lsdException w:qFormat="1" w:unhideWhenUsed="0" w:uiPriority="0" w:semiHidden="0" w:name="Title"/>
     <w:lsdException w:unhideWhenUsed="0" w:uiPriority="0" w:semiHidden="0" w:name="Closing"/>
     <w:lsdException w:unhideWhenUsed="0" w:uiPriority="0" w:semiHidden="0" w:name="Signature"/>
-    <w:lsdException w:unhideWhenUsed="0" w:uiPriority="0" w:name="Default Paragraph Font"/>
+    <w:lsdException w:qFormat="1" w:unhideWhenUsed="0" w:uiPriority="0" w:name="Default Paragraph Font"/>
     <w:lsdException w:unhideWhenUsed="0" w:uiPriority="0" w:semiHidden="0" w:name="Body Text"/>
     <w:lsdException w:unhideWhenUsed="0" w:uiPriority="0" w:semiHidden="0" w:name="Body Text Indent"/>
     <w:lsdException w:unhideWhenUsed="0" w:uiPriority="0" w:semiHidden="0" w:name="List Continue"/>
@@ -2608,7 +4999,7 @@
     <w:lsdException w:unhideWhenUsed="0" w:uiPriority="0" w:semiHidden="0" w:name="Body Text Indent 2"/>
     <w:lsdException w:unhideWhenUsed="0" w:uiPriority="0" w:semiHidden="0" w:name="Body Text Indent 3"/>
     <w:lsdException w:unhideWhenUsed="0" w:uiPriority="0" w:semiHidden="0" w:name="Block Text"/>
-    <w:lsdException w:unhideWhenUsed="0" w:uiPriority="0" w:semiHidden="0" w:name="Hyperlink"/>
+    <w:lsdException w:qFormat="1" w:unhideWhenUsed="0" w:uiPriority="0" w:semiHidden="0" w:name="Hyperlink"/>
     <w:lsdException w:unhideWhenUsed="0" w:uiPriority="0" w:semiHidden="0" w:name="FollowedHyperlink"/>
     <w:lsdException w:qFormat="1" w:unhideWhenUsed="0" w:uiPriority="0" w:semiHidden="0" w:name="Strong"/>
     <w:lsdException w:qFormat="1" w:unhideWhenUsed="0" w:uiPriority="0" w:semiHidden="0" w:name="Emphasis"/>
@@ -2626,7 +5017,7 @@
     <w:lsdException w:unhideWhenUsed="0" w:uiPriority="0" w:semiHidden="0" w:name="HTML Sample"/>
     <w:lsdException w:unhideWhenUsed="0" w:uiPriority="0" w:semiHidden="0" w:name="HTML Typewriter"/>
     <w:lsdException w:unhideWhenUsed="0" w:uiPriority="0" w:semiHidden="0" w:name="HTML Variable"/>
-    <w:lsdException w:unhideWhenUsed="0" w:uiPriority="0" w:name="Normal Table"/>
+    <w:lsdException w:qFormat="1" w:unhideWhenUsed="0" w:uiPriority="0" w:name="Normal Table"/>
     <w:lsdException w:unhideWhenUsed="0" w:uiPriority="0" w:semiHidden="0" w:name="annotation subject"/>
     <w:lsdException w:unhideWhenUsed="0" w:uiPriority="0" w:semiHidden="0" w:name="Table Simple 1"/>
     <w:lsdException w:unhideWhenUsed="0" w:uiPriority="0" w:semiHidden="0" w:name="Table Simple 2"/>
@@ -2821,14 +5212,36 @@
       <w:lang w:val="en-US" w:eastAsia="zh-CN" w:bidi="ar"/>
     </w:rPr>
   </w:style>
-  <w:style w:type="character" w:default="1" w:styleId="5">
+  <w:style w:type="paragraph" w:styleId="4">
+    <w:name w:val="heading 3"/>
+    <w:basedOn w:val="1"/>
+    <w:next w:val="1"/>
+    <w:unhideWhenUsed/>
+    <w:qFormat/>
+    <w:uiPriority w:val="0"/>
+    <w:pPr>
+      <w:keepNext/>
+      <w:keepLines/>
+      <w:spacing w:before="260" w:after="260" w:line="416" w:lineRule="auto"/>
+      <w:outlineLvl w:val="2"/>
+    </w:pPr>
+    <w:rPr>
+      <w:b/>
+      <w:bCs/>
+      <w:sz w:val="32"/>
+      <w:szCs w:val="32"/>
+    </w:rPr>
+  </w:style>
+  <w:style w:type="character" w:default="1" w:styleId="6">
     <w:name w:val="Default Paragraph Font"/>
     <w:semiHidden/>
+    <w:qFormat/>
     <w:uiPriority w:val="0"/>
   </w:style>
-  <w:style w:type="table" w:default="1" w:styleId="7">
+  <w:style w:type="table" w:default="1" w:styleId="10">
     <w:name w:val="Normal Table"/>
     <w:semiHidden/>
+    <w:qFormat/>
     <w:uiPriority w:val="0"/>
     <w:tblPr>
       <w:tblLayout w:type="fixed"/>
@@ -2840,7 +5253,7 @@
       </w:tblCellMar>
     </w:tblPr>
   </w:style>
-  <w:style w:type="paragraph" w:styleId="4">
+  <w:style w:type="paragraph" w:styleId="5">
     <w:name w:val="Normal (Web)"/>
     <w:qFormat/>
     <w:uiPriority w:val="0"/>
@@ -2857,9 +5270,29 @@
       <w:lang w:val="en-US" w:eastAsia="zh-CN" w:bidi="ar"/>
     </w:rPr>
   </w:style>
-  <w:style w:type="character" w:styleId="6">
+  <w:style w:type="character" w:styleId="7">
+    <w:name w:val="Emphasis"/>
+    <w:basedOn w:val="6"/>
+    <w:qFormat/>
+    <w:uiPriority w:val="0"/>
+    <w:rPr>
+      <w:i/>
+      <w:iCs/>
+    </w:rPr>
+  </w:style>
+  <w:style w:type="character" w:styleId="8">
+    <w:name w:val="Hyperlink"/>
+    <w:basedOn w:val="6"/>
+    <w:qFormat/>
+    <w:uiPriority w:val="0"/>
+    <w:rPr>
+      <w:color w:val="0000FF"/>
+      <w:u w:val="single"/>
+    </w:rPr>
+  </w:style>
+  <w:style w:type="character" w:styleId="9">
     <w:name w:val="Strong"/>
-    <w:basedOn w:val="5"/>
+    <w:basedOn w:val="6"/>
     <w:qFormat/>
     <w:uiPriority w:val="0"/>
     <w:rPr>
@@ -2867,10 +5300,11 @@
       <w:bCs/>
     </w:rPr>
   </w:style>
-  <w:style w:type="paragraph" w:customStyle="1" w:styleId="8">
+  <w:style w:type="paragraph" w:customStyle="1" w:styleId="11">
     <w:name w:val="_Style 5"/>
     <w:basedOn w:val="1"/>
     <w:next w:val="1"/>
+    <w:qFormat/>
     <w:uiPriority w:val="0"/>
     <w:pPr>
       <w:pBdr>
@@ -2884,7 +5318,7 @@
       <w:sz w:val="16"/>
     </w:rPr>
   </w:style>
-  <w:style w:type="paragraph" w:customStyle="1" w:styleId="9">
+  <w:style w:type="paragraph" w:customStyle="1" w:styleId="12">
     <w:name w:val="_Style 6"/>
     <w:basedOn w:val="1"/>
     <w:next w:val="1"/>

</xml_diff>

<commit_message>
Gesture Recgnition - WIP
Gesture Recgnition - WIP
</commit_message>
<xml_diff>
--- a/2. DeepLearning/3. CNN - Industry Apps/Notes.docx
+++ b/2. DeepLearning/3. CNN - Industry Apps/Notes.docx
@@ -3003,6 +3003,7 @@
     <w:p>
       <w:pPr>
         <w:numPr>
+          <w:ilvl w:val="0"/>
           <w:numId w:val="0"/>
         </w:numPr>
         <w:rPr>
@@ -3016,6 +3017,7 @@
     <w:p>
       <w:pPr>
         <w:numPr>
+          <w:ilvl w:val="0"/>
           <w:numId w:val="0"/>
         </w:numPr>
         <w:rPr>
@@ -3158,6 +3160,7 @@
     <w:p>
       <w:pPr>
         <w:numPr>
+          <w:ilvl w:val="0"/>
           <w:numId w:val="0"/>
         </w:numPr>
         <w:rPr>
@@ -3171,6 +3174,7 @@
     <w:p>
       <w:pPr>
         <w:numPr>
+          <w:ilvl w:val="0"/>
           <w:numId w:val="0"/>
         </w:numPr>
         <w:rPr>
@@ -3241,6 +3245,7 @@
     <w:p>
       <w:pPr>
         <w:numPr>
+          <w:ilvl w:val="0"/>
           <w:numId w:val="0"/>
         </w:numPr>
         <w:rPr>
@@ -3254,6 +3259,7 @@
     <w:p>
       <w:pPr>
         <w:numPr>
+          <w:ilvl w:val="0"/>
           <w:numId w:val="0"/>
         </w:numPr>
         <w:rPr>
@@ -3345,6 +3351,7 @@
     <w:p>
       <w:pPr>
         <w:numPr>
+          <w:ilvl w:val="0"/>
           <w:numId w:val="0"/>
         </w:numPr>
         <w:rPr>
@@ -3358,6 +3365,7 @@
     <w:p>
       <w:pPr>
         <w:numPr>
+          <w:ilvl w:val="0"/>
           <w:numId w:val="0"/>
         </w:numPr>
         <w:rPr>
@@ -3426,6 +3434,7 @@
     <w:p>
       <w:pPr>
         <w:numPr>
+          <w:ilvl w:val="0"/>
           <w:numId w:val="0"/>
         </w:numPr>
         <w:rPr>
@@ -3511,6 +3520,7 @@
     <w:p>
       <w:pPr>
         <w:numPr>
+          <w:ilvl w:val="0"/>
           <w:numId w:val="0"/>
         </w:numPr>
         <w:rPr>
@@ -3548,19 +3558,21 @@
     <w:p>
       <w:pPr>
         <w:numPr>
-          <w:numId w:val="0"/>
-        </w:numPr>
-        <w:rPr>
-          <w:rFonts w:hint="default" w:ascii="Trebuchet MS" w:hAnsi="Trebuchet MS"/>
-          <w:sz w:val="21"/>
-          <w:szCs w:val="21"/>
-          <w:lang w:val="en-IN"/>
-        </w:rPr>
-      </w:pPr>
-    </w:p>
-    <w:p>
-      <w:pPr>
-        <w:numPr>
+          <w:ilvl w:val="0"/>
+          <w:numId w:val="0"/>
+        </w:numPr>
+        <w:rPr>
+          <w:rFonts w:hint="default" w:ascii="Trebuchet MS" w:hAnsi="Trebuchet MS"/>
+          <w:sz w:val="21"/>
+          <w:szCs w:val="21"/>
+          <w:lang w:val="en-IN"/>
+        </w:rPr>
+      </w:pPr>
+    </w:p>
+    <w:p>
+      <w:pPr>
+        <w:numPr>
+          <w:ilvl w:val="0"/>
           <w:numId w:val="0"/>
         </w:numPr>
         <w:rPr>
@@ -3652,6 +3664,7 @@
     <w:p>
       <w:pPr>
         <w:numPr>
+          <w:ilvl w:val="0"/>
           <w:numId w:val="0"/>
         </w:numPr>
         <w:rPr>
@@ -3674,6 +3687,7 @@
     <w:p>
       <w:pPr>
         <w:numPr>
+          <w:ilvl w:val="0"/>
           <w:numId w:val="0"/>
         </w:numPr>
         <w:rPr>
@@ -3783,25 +3797,207 @@
     <w:p>
       <w:pPr>
         <w:numPr>
-          <w:numId w:val="0"/>
-        </w:numPr>
-        <w:rPr>
-          <w:rFonts w:hint="default" w:ascii="Trebuchet MS" w:hAnsi="Trebuchet MS"/>
-          <w:sz w:val="21"/>
-          <w:szCs w:val="21"/>
-          <w:lang w:val="en-IN"/>
-        </w:rPr>
-      </w:pPr>
-    </w:p>
-    <w:p>
-      <w:pPr>
-        <w:numPr>
-          <w:numId w:val="0"/>
-        </w:numPr>
-        <w:rPr>
-          <w:rFonts w:hint="default" w:ascii="Trebuchet MS" w:hAnsi="Trebuchet MS"/>
-          <w:sz w:val="21"/>
-          <w:szCs w:val="21"/>
+          <w:ilvl w:val="0"/>
+          <w:numId w:val="0"/>
+        </w:numPr>
+        <w:rPr>
+          <w:rFonts w:hint="default" w:ascii="Trebuchet MS" w:hAnsi="Trebuchet MS"/>
+          <w:sz w:val="21"/>
+          <w:szCs w:val="21"/>
+          <w:lang w:val="en-IN"/>
+        </w:rPr>
+      </w:pPr>
+    </w:p>
+    <w:p>
+      <w:pPr>
+        <w:pStyle w:val="2"/>
+        <w:keepNext w:val="0"/>
+        <w:keepLines w:val="0"/>
+        <w:widowControl/>
+        <w:suppressLineNumbers w:val="0"/>
+      </w:pPr>
+    </w:p>
+    <w:p>
+      <w:pPr>
+        <w:pStyle w:val="2"/>
+        <w:keepNext w:val="0"/>
+        <w:keepLines w:val="0"/>
+        <w:widowControl/>
+        <w:suppressLineNumbers w:val="0"/>
+      </w:pPr>
+      <w:r>
+        <w:t>Blobs and Hulls</w:t>
+      </w:r>
+    </w:p>
+    <w:p>
+      <w:r>
+        <w:drawing>
+          <wp:inline distT="0" distB="0" distL="114300" distR="114300">
+            <wp:extent cx="4705350" cy="3019425"/>
+            <wp:effectExtent l="0" t="0" r="0" b="9525"/>
+            <wp:docPr id="3" name="Picture 1"/>
+            <wp:cNvGraphicFramePr>
+              <a:graphicFrameLocks xmlns:a="http://schemas.openxmlformats.org/drawingml/2006/main" noChangeAspect="1"/>
+            </wp:cNvGraphicFramePr>
+            <a:graphic xmlns:a="http://schemas.openxmlformats.org/drawingml/2006/main">
+              <a:graphicData uri="http://schemas.openxmlformats.org/drawingml/2006/picture">
+                <pic:pic xmlns:pic="http://schemas.openxmlformats.org/drawingml/2006/picture">
+                  <pic:nvPicPr>
+                    <pic:cNvPr id="3" name="Picture 1"/>
+                    <pic:cNvPicPr>
+                      <a:picLocks noChangeAspect="1"/>
+                    </pic:cNvPicPr>
+                  </pic:nvPicPr>
+                  <pic:blipFill>
+                    <a:blip r:embed="rId6"/>
+                    <a:stretch>
+                      <a:fillRect/>
+                    </a:stretch>
+                  </pic:blipFill>
+                  <pic:spPr>
+                    <a:xfrm>
+                      <a:off x="0" y="0"/>
+                      <a:ext cx="4705350" cy="3019425"/>
+                    </a:xfrm>
+                    <a:prstGeom prst="rect">
+                      <a:avLst/>
+                    </a:prstGeom>
+                    <a:noFill/>
+                    <a:ln>
+                      <a:noFill/>
+                    </a:ln>
+                  </pic:spPr>
+                </pic:pic>
+              </a:graphicData>
+            </a:graphic>
+          </wp:inline>
+        </w:drawing>
+      </w:r>
+    </w:p>
+    <w:p/>
+    <w:p>
+      <w:r>
+        <w:drawing>
+          <wp:inline distT="0" distB="0" distL="114300" distR="114300">
+            <wp:extent cx="5267325" cy="3559175"/>
+            <wp:effectExtent l="0" t="0" r="9525" b="3175"/>
+            <wp:docPr id="4" name="Picture 2"/>
+            <wp:cNvGraphicFramePr>
+              <a:graphicFrameLocks xmlns:a="http://schemas.openxmlformats.org/drawingml/2006/main" noChangeAspect="1"/>
+            </wp:cNvGraphicFramePr>
+            <a:graphic xmlns:a="http://schemas.openxmlformats.org/drawingml/2006/main">
+              <a:graphicData uri="http://schemas.openxmlformats.org/drawingml/2006/picture">
+                <pic:pic xmlns:pic="http://schemas.openxmlformats.org/drawingml/2006/picture">
+                  <pic:nvPicPr>
+                    <pic:cNvPr id="4" name="Picture 2"/>
+                    <pic:cNvPicPr>
+                      <a:picLocks noChangeAspect="1"/>
+                    </pic:cNvPicPr>
+                  </pic:nvPicPr>
+                  <pic:blipFill>
+                    <a:blip r:embed="rId7"/>
+                    <a:stretch>
+                      <a:fillRect/>
+                    </a:stretch>
+                  </pic:blipFill>
+                  <pic:spPr>
+                    <a:xfrm>
+                      <a:off x="0" y="0"/>
+                      <a:ext cx="5267325" cy="3559175"/>
+                    </a:xfrm>
+                    <a:prstGeom prst="rect">
+                      <a:avLst/>
+                    </a:prstGeom>
+                    <a:noFill/>
+                    <a:ln>
+                      <a:noFill/>
+                    </a:ln>
+                  </pic:spPr>
+                </pic:pic>
+              </a:graphicData>
+            </a:graphic>
+          </wp:inline>
+        </w:drawing>
+      </w:r>
+    </w:p>
+    <w:p>
+      <w:pPr>
+        <w:rPr>
+          <w:rFonts w:hint="default" w:ascii="Trebuchet MS" w:hAnsi="Trebuchet MS"/>
+          <w:sz w:val="21"/>
+          <w:szCs w:val="21"/>
+          <w:lang w:val="en-IN"/>
+        </w:rPr>
+      </w:pPr>
+      <w:r>
+        <w:rPr>
+          <w:rFonts w:hint="default" w:ascii="Trebuchet MS" w:hAnsi="Trebuchet MS"/>
+          <w:sz w:val="21"/>
+          <w:szCs w:val="21"/>
+          <w:lang w:val="en-IN"/>
+        </w:rPr>
+        <w:br w:type="page"/>
+      </w:r>
+    </w:p>
+    <w:p>
+      <w:pPr>
+        <w:numPr>
+          <w:ilvl w:val="0"/>
+          <w:numId w:val="0"/>
+        </w:numPr>
+        <w:rPr>
+          <w:rFonts w:hint="default" w:ascii="Trebuchet MS" w:hAnsi="Trebuchet MS"/>
+          <w:b/>
+          <w:bCs/>
+          <w:sz w:val="21"/>
+          <w:szCs w:val="21"/>
+          <w:u w:val="single"/>
+          <w:lang w:val="en-IN"/>
+        </w:rPr>
+      </w:pPr>
+      <w:r>
+        <w:rPr>
+          <w:rFonts w:hint="default" w:ascii="Trebuchet MS" w:hAnsi="Trebuchet MS"/>
+          <w:b/>
+          <w:bCs/>
+          <w:sz w:val="21"/>
+          <w:szCs w:val="21"/>
+          <w:u w:val="single"/>
+          <w:lang w:val="en-IN"/>
+        </w:rPr>
+        <w:t>OBJECT TRACKING</w:t>
+      </w:r>
+    </w:p>
+    <w:p>
+      <w:pPr>
+        <w:numPr>
+          <w:ilvl w:val="0"/>
+          <w:numId w:val="0"/>
+        </w:numPr>
+        <w:rPr>
+          <w:rFonts w:hint="default" w:ascii="Trebuchet MS" w:hAnsi="Trebuchet MS"/>
+          <w:b/>
+          <w:bCs/>
+          <w:sz w:val="21"/>
+          <w:szCs w:val="21"/>
+          <w:u w:val="single"/>
+          <w:lang w:val="en-IN"/>
+        </w:rPr>
+      </w:pPr>
+    </w:p>
+    <w:p>
+      <w:pPr>
+        <w:numPr>
+          <w:ilvl w:val="0"/>
+          <w:numId w:val="0"/>
+        </w:numPr>
+        <w:rPr>
+          <w:rFonts w:hint="default" w:ascii="Trebuchet MS" w:hAnsi="Trebuchet MS"/>
+          <w:b/>
+          <w:bCs/>
+          <w:sz w:val="21"/>
+          <w:szCs w:val="21"/>
+          <w:u w:val="single"/>
           <w:lang w:val="en-IN"/>
         </w:rPr>
       </w:pPr>

</xml_diff>